<commit_message>
small edits to product back log
</commit_message>
<xml_diff>
--- a/documentatie/manage en control/Productbacklog_groep_12.docx
+++ b/documentatie/manage en control/Productbacklog_groep_12.docx
@@ -567,7 +567,17 @@
         </w:p>
       </w:sdtContent>
     </w:sdt>
-    <w:p/>
+    <w:p>
+      <w:commentRangeStart w:id="0"/>
+      <w:commentRangeEnd w:id="0"/>
+      <w:r>
+        <w:rPr>
+          <w:rStyle w:val="CommentReference"/>
+        </w:rPr>
+        <w:lastRenderedPageBreak/>
+        <w:commentReference w:id="0"/>
+      </w:r>
+    </w:p>
     <w:tbl>
       <w:tblPr>
         <w:tblStyle w:val="GridTable1Light"/>
@@ -592,14 +602,12 @@
             <w:tcW w:w="1250" w:type="pct"/>
           </w:tcPr>
           <w:p>
-            <w:proofErr w:type="spellStart"/>
             <w:r>
               <w:t>Requirement</w:t>
             </w:r>
             <w:r>
               <w:t>s</w:t>
             </w:r>
-            <w:proofErr w:type="spellEnd"/>
           </w:p>
         </w:tc>
         <w:tc>
@@ -684,7 +692,13 @@
               <w:cnfStyle w:val="000000000000" w:firstRow="0" w:lastRow="0" w:firstColumn="0" w:lastColumn="0" w:oddVBand="0" w:evenVBand="0" w:oddHBand="0" w:evenHBand="0" w:firstRowFirstColumn="0" w:firstRowLastColumn="0" w:lastRowFirstColumn="0" w:lastRowLastColumn="0"/>
             </w:pPr>
             <w:r>
-              <w:t xml:space="preserve">Als gebruiker wil ik bij pinautomaten van andere banken kunnen pinnen. </w:t>
+              <w:t>Als gebruiker wil ik bij pinautomaten van andere banken kunnen pinnen</w:t>
+            </w:r>
+            <w:r>
+              <w:t xml:space="preserve"> zodat ik van meerdre pinautomaten gebruik kan maken</w:t>
+            </w:r>
+            <w:r>
+              <w:t xml:space="preserve">. </w:t>
             </w:r>
           </w:p>
         </w:tc>
@@ -718,7 +732,10 @@
               <w:cnfStyle w:val="000000000000" w:firstRow="0" w:lastRow="0" w:firstColumn="0" w:lastColumn="0" w:oddVBand="0" w:evenVBand="0" w:oddHBand="0" w:evenHBand="0" w:firstRowFirstColumn="0" w:firstRowLastColumn="0" w:lastRowFirstColumn="0" w:lastRowLastColumn="0"/>
             </w:pPr>
             <w:r>
-              <w:t>Communicatie met andere bank.</w:t>
+              <w:t>Connectie initiëren</w:t>
+            </w:r>
+            <w:r>
+              <w:t xml:space="preserve"> met andere bank.</w:t>
             </w:r>
           </w:p>
           <w:p>
@@ -731,7 +748,16 @@
               <w:cnfStyle w:val="000000000000" w:firstRow="0" w:lastRow="0" w:firstColumn="0" w:lastColumn="0" w:oddVBand="0" w:evenVBand="0" w:oddHBand="0" w:evenHBand="0" w:firstRowFirstColumn="0" w:firstRowLastColumn="0" w:lastRowFirstColumn="0" w:lastRowLastColumn="0"/>
             </w:pPr>
             <w:r>
-              <w:t>Transactie met andere bank</w:t>
+              <w:t>Transactie</w:t>
+            </w:r>
+            <w:r>
+              <w:t xml:space="preserve">verzoek naar </w:t>
+            </w:r>
+            <w:r>
+              <w:t>andere bank</w:t>
+            </w:r>
+            <w:r>
+              <w:t xml:space="preserve"> sturen</w:t>
             </w:r>
             <w:r>
               <w:t>.</w:t>
@@ -1283,10 +1309,11 @@
         <w:tblLook w:val="04A0" w:firstRow="1" w:lastRow="0" w:firstColumn="1" w:lastColumn="0" w:noHBand="0" w:noVBand="1"/>
       </w:tblPr>
       <w:tblGrid>
-        <w:gridCol w:w="2254"/>
-        <w:gridCol w:w="2254"/>
-        <w:gridCol w:w="2254"/>
-        <w:gridCol w:w="2254"/>
+        <w:gridCol w:w="1807"/>
+        <w:gridCol w:w="1745"/>
+        <w:gridCol w:w="1976"/>
+        <w:gridCol w:w="2265"/>
+        <w:gridCol w:w="1223"/>
       </w:tblGrid>
       <w:tr>
         <w:trPr>
@@ -1297,20 +1324,17 @@
         <w:tc>
           <w:tcPr>
             <w:cnfStyle w:val="001000000000" w:firstRow="0" w:lastRow="0" w:firstColumn="1" w:lastColumn="0" w:oddVBand="0" w:evenVBand="0" w:oddHBand="0" w:evenHBand="0" w:firstRowFirstColumn="0" w:firstRowLastColumn="0" w:lastRowFirstColumn="0" w:lastRowLastColumn="0"/>
-            <w:tcW w:w="1250" w:type="pct"/>
+            <w:tcW w:w="1002" w:type="pct"/>
           </w:tcPr>
           <w:p>
-            <w:proofErr w:type="spellStart"/>
-            <w:r>
-              <w:lastRenderedPageBreak/>
+            <w:r>
               <w:t>Requirements</w:t>
             </w:r>
-            <w:proofErr w:type="spellEnd"/>
           </w:p>
         </w:tc>
         <w:tc>
           <w:tcPr>
-            <w:tcW w:w="1250" w:type="pct"/>
+            <w:tcW w:w="968" w:type="pct"/>
           </w:tcPr>
           <w:p>
             <w:pPr>
@@ -1323,7 +1347,7 @@
         </w:tc>
         <w:tc>
           <w:tcPr>
-            <w:tcW w:w="1250" w:type="pct"/>
+            <w:tcW w:w="1096" w:type="pct"/>
           </w:tcPr>
           <w:p>
             <w:pPr>
@@ -1336,7 +1360,7 @@
         </w:tc>
         <w:tc>
           <w:tcPr>
-            <w:tcW w:w="1250" w:type="pct"/>
+            <w:tcW w:w="1256" w:type="pct"/>
           </w:tcPr>
           <w:p>
             <w:pPr>
@@ -1344,6 +1368,19 @@
             </w:pPr>
             <w:r>
               <w:t>Acceptatie criteria</w:t>
+            </w:r>
+          </w:p>
+        </w:tc>
+        <w:tc>
+          <w:tcPr>
+            <w:tcW w:w="679" w:type="pct"/>
+          </w:tcPr>
+          <w:p>
+            <w:pPr>
+              <w:cnfStyle w:val="100000000000" w:firstRow="1" w:lastRow="0" w:firstColumn="0" w:lastColumn="0" w:oddVBand="0" w:evenVBand="0" w:oddHBand="0" w:evenHBand="0" w:firstRowFirstColumn="0" w:firstRowLastColumn="0" w:lastRowFirstColumn="0" w:lastRowLastColumn="0"/>
+            </w:pPr>
+            <w:r>
+              <w:t>MoSCoW</w:t>
             </w:r>
           </w:p>
         </w:tc>
@@ -1356,7 +1393,7 @@
         <w:tc>
           <w:tcPr>
             <w:cnfStyle w:val="001000000000" w:firstRow="0" w:lastRow="0" w:firstColumn="1" w:lastColumn="0" w:oddVBand="0" w:evenVBand="0" w:oddHBand="0" w:evenHBand="0" w:firstRowFirstColumn="0" w:firstRowLastColumn="0" w:lastRowFirstColumn="0" w:lastRowLastColumn="0"/>
-            <w:tcW w:w="1250" w:type="pct"/>
+            <w:tcW w:w="1002" w:type="pct"/>
           </w:tcPr>
           <w:p>
             <w:pPr>
@@ -1377,7 +1414,7 @@
         </w:tc>
         <w:tc>
           <w:tcPr>
-            <w:tcW w:w="1250" w:type="pct"/>
+            <w:tcW w:w="968" w:type="pct"/>
           </w:tcPr>
           <w:p>
             <w:pPr>
@@ -1390,7 +1427,7 @@
         </w:tc>
         <w:tc>
           <w:tcPr>
-            <w:tcW w:w="1250" w:type="pct"/>
+            <w:tcW w:w="1096" w:type="pct"/>
           </w:tcPr>
           <w:p>
             <w:pPr>
@@ -1434,7 +1471,7 @@
         </w:tc>
         <w:tc>
           <w:tcPr>
-            <w:tcW w:w="1250" w:type="pct"/>
+            <w:tcW w:w="1256" w:type="pct"/>
           </w:tcPr>
           <w:p>
             <w:pPr>
@@ -1443,6 +1480,16 @@
             <w:r>
               <w:t>De kaart blokkeert wanneer er 3 foutieve invoeringen worden gegeven. En de invoer pogingen worden weer verwijdert uit het systeem wanneer er voor 3 foutieve invoer pogingen de correcte pincode wordt ingevoerd.</w:t>
             </w:r>
+          </w:p>
+        </w:tc>
+        <w:tc>
+          <w:tcPr>
+            <w:tcW w:w="679" w:type="pct"/>
+          </w:tcPr>
+          <w:p>
+            <w:pPr>
+              <w:cnfStyle w:val="000000000000" w:firstRow="0" w:lastRow="0" w:firstColumn="0" w:lastColumn="0" w:oddVBand="0" w:evenVBand="0" w:oddHBand="0" w:evenHBand="0" w:firstRowFirstColumn="0" w:firstRowLastColumn="0" w:lastRowFirstColumn="0" w:lastRowLastColumn="0"/>
+            </w:pPr>
           </w:p>
         </w:tc>
       </w:tr>
@@ -1454,7 +1501,7 @@
         <w:tc>
           <w:tcPr>
             <w:cnfStyle w:val="001000000000" w:firstRow="0" w:lastRow="0" w:firstColumn="1" w:lastColumn="0" w:oddVBand="0" w:evenVBand="0" w:oddHBand="0" w:evenHBand="0" w:firstRowFirstColumn="0" w:firstRowLastColumn="0" w:lastRowFirstColumn="0" w:lastRowLastColumn="0"/>
-            <w:tcW w:w="1250" w:type="pct"/>
+            <w:tcW w:w="1002" w:type="pct"/>
           </w:tcPr>
           <w:p>
             <w:pPr>
@@ -1479,7 +1526,7 @@
         </w:tc>
         <w:tc>
           <w:tcPr>
-            <w:tcW w:w="1250" w:type="pct"/>
+            <w:tcW w:w="968" w:type="pct"/>
           </w:tcPr>
           <w:p>
             <w:pPr>
@@ -1492,7 +1539,7 @@
         </w:tc>
         <w:tc>
           <w:tcPr>
-            <w:tcW w:w="1250" w:type="pct"/>
+            <w:tcW w:w="1096" w:type="pct"/>
           </w:tcPr>
           <w:p>
             <w:pPr>
@@ -1504,37 +1551,31 @@
               <w:cnfStyle w:val="000000000000" w:firstRow="0" w:lastRow="0" w:firstColumn="0" w:lastColumn="0" w:oddVBand="0" w:evenVBand="0" w:oddHBand="0" w:evenHBand="0" w:firstRowFirstColumn="0" w:firstRowLastColumn="0" w:lastRowFirstColumn="0" w:lastRowLastColumn="0"/>
             </w:pPr>
             <w:r>
-              <w:t xml:space="preserve">Een 4 </w:t>
-            </w:r>
-            <w:proofErr w:type="spellStart"/>
-            <w:r>
-              <w:t>cijferige</w:t>
-            </w:r>
-            <w:proofErr w:type="spellEnd"/>
-            <w:r>
-              <w:t xml:space="preserve"> pincode op de pinpas zetten.</w:t>
+              <w:t>Een 4 cijferige pincode op de pinpas zetten.</w:t>
             </w:r>
           </w:p>
         </w:tc>
         <w:tc>
           <w:tcPr>
-            <w:tcW w:w="1250" w:type="pct"/>
+            <w:tcW w:w="1256" w:type="pct"/>
           </w:tcPr>
           <w:p>
             <w:pPr>
               <w:cnfStyle w:val="000000000000" w:firstRow="0" w:lastRow="0" w:firstColumn="0" w:lastColumn="0" w:oddVBand="0" w:evenVBand="0" w:oddHBand="0" w:evenHBand="0" w:firstRowFirstColumn="0" w:firstRowLastColumn="0" w:lastRowFirstColumn="0" w:lastRowLastColumn="0"/>
             </w:pPr>
             <w:r>
-              <w:t xml:space="preserve">Er moet een 4 </w:t>
-            </w:r>
-            <w:proofErr w:type="spellStart"/>
-            <w:r>
-              <w:t>cijferige</w:t>
-            </w:r>
-            <w:proofErr w:type="spellEnd"/>
-            <w:r>
-              <w:t xml:space="preserve"> code ingevoerd worden voordat er ook maar iets aan transactie kan gebeuren.</w:t>
-            </w:r>
+              <w:t>Er moet een 4 cijferige code ingevoerd worden voordat er ook maar iets aan transactie kan gebeuren.</w:t>
+            </w:r>
+          </w:p>
+        </w:tc>
+        <w:tc>
+          <w:tcPr>
+            <w:tcW w:w="679" w:type="pct"/>
+          </w:tcPr>
+          <w:p>
+            <w:pPr>
+              <w:cnfStyle w:val="000000000000" w:firstRow="0" w:lastRow="0" w:firstColumn="0" w:lastColumn="0" w:oddVBand="0" w:evenVBand="0" w:oddHBand="0" w:evenHBand="0" w:firstRowFirstColumn="0" w:firstRowLastColumn="0" w:lastRowFirstColumn="0" w:lastRowLastColumn="0"/>
+            </w:pPr>
           </w:p>
         </w:tc>
       </w:tr>
@@ -1546,7 +1587,7 @@
         <w:tc>
           <w:tcPr>
             <w:cnfStyle w:val="001000000000" w:firstRow="0" w:lastRow="0" w:firstColumn="1" w:lastColumn="0" w:oddVBand="0" w:evenVBand="0" w:oddHBand="0" w:evenHBand="0" w:firstRowFirstColumn="0" w:firstRowLastColumn="0" w:lastRowFirstColumn="0" w:lastRowLastColumn="0"/>
-            <w:tcW w:w="1250" w:type="pct"/>
+            <w:tcW w:w="1002" w:type="pct"/>
           </w:tcPr>
           <w:p>
             <w:pPr>
@@ -1571,7 +1612,7 @@
         </w:tc>
         <w:tc>
           <w:tcPr>
-            <w:tcW w:w="1250" w:type="pct"/>
+            <w:tcW w:w="968" w:type="pct"/>
           </w:tcPr>
           <w:p>
             <w:pPr>
@@ -1584,7 +1625,7 @@
         </w:tc>
         <w:tc>
           <w:tcPr>
-            <w:tcW w:w="1250" w:type="pct"/>
+            <w:tcW w:w="1096" w:type="pct"/>
           </w:tcPr>
           <w:p>
             <w:pPr>
@@ -1607,7 +1648,7 @@
         </w:tc>
         <w:tc>
           <w:tcPr>
-            <w:tcW w:w="1250" w:type="pct"/>
+            <w:tcW w:w="1256" w:type="pct"/>
           </w:tcPr>
           <w:p>
             <w:pPr>
@@ -1616,6 +1657,16 @@
             <w:r>
               <w:t>De pinautomaat laat op een scherm zien wat er gebeurt.</w:t>
             </w:r>
+          </w:p>
+        </w:tc>
+        <w:tc>
+          <w:tcPr>
+            <w:tcW w:w="679" w:type="pct"/>
+          </w:tcPr>
+          <w:p>
+            <w:pPr>
+              <w:cnfStyle w:val="000000000000" w:firstRow="0" w:lastRow="0" w:firstColumn="0" w:lastColumn="0" w:oddVBand="0" w:evenVBand="0" w:oddHBand="0" w:evenHBand="0" w:firstRowFirstColumn="0" w:firstRowLastColumn="0" w:lastRowFirstColumn="0" w:lastRowLastColumn="0"/>
+            </w:pPr>
           </w:p>
         </w:tc>
       </w:tr>
@@ -1627,7 +1678,7 @@
         <w:tc>
           <w:tcPr>
             <w:cnfStyle w:val="001000000000" w:firstRow="0" w:lastRow="0" w:firstColumn="1" w:lastColumn="0" w:oddVBand="0" w:evenVBand="0" w:oddHBand="0" w:evenHBand="0" w:firstRowFirstColumn="0" w:firstRowLastColumn="0" w:lastRowFirstColumn="0" w:lastRowLastColumn="0"/>
-            <w:tcW w:w="1250" w:type="pct"/>
+            <w:tcW w:w="1002" w:type="pct"/>
           </w:tcPr>
           <w:p>
             <w:pPr>
@@ -1652,7 +1703,7 @@
         </w:tc>
         <w:tc>
           <w:tcPr>
-            <w:tcW w:w="1250" w:type="pct"/>
+            <w:tcW w:w="968" w:type="pct"/>
           </w:tcPr>
           <w:p>
             <w:pPr>
@@ -1665,7 +1716,7 @@
         </w:tc>
         <w:tc>
           <w:tcPr>
-            <w:tcW w:w="1250" w:type="pct"/>
+            <w:tcW w:w="1096" w:type="pct"/>
           </w:tcPr>
           <w:p>
             <w:pPr>
@@ -1686,7 +1737,7 @@
         </w:tc>
         <w:tc>
           <w:tcPr>
-            <w:tcW w:w="1250" w:type="pct"/>
+            <w:tcW w:w="1256" w:type="pct"/>
           </w:tcPr>
           <w:p>
             <w:pPr>
@@ -1695,6 +1746,16 @@
             <w:r>
               <w:t>De gebruiker heeft een optie om zijn/haar saldo te kunnen bekijken.</w:t>
             </w:r>
+          </w:p>
+        </w:tc>
+        <w:tc>
+          <w:tcPr>
+            <w:tcW w:w="679" w:type="pct"/>
+          </w:tcPr>
+          <w:p>
+            <w:pPr>
+              <w:cnfStyle w:val="000000000000" w:firstRow="0" w:lastRow="0" w:firstColumn="0" w:lastColumn="0" w:oddVBand="0" w:evenVBand="0" w:oddHBand="0" w:evenHBand="0" w:firstRowFirstColumn="0" w:firstRowLastColumn="0" w:lastRowFirstColumn="0" w:lastRowLastColumn="0"/>
+            </w:pPr>
           </w:p>
         </w:tc>
       </w:tr>
@@ -1706,7 +1767,7 @@
         <w:tc>
           <w:tcPr>
             <w:cnfStyle w:val="001000000000" w:firstRow="0" w:lastRow="0" w:firstColumn="1" w:lastColumn="0" w:oddVBand="0" w:evenVBand="0" w:oddHBand="0" w:evenHBand="0" w:firstRowFirstColumn="0" w:firstRowLastColumn="0" w:lastRowFirstColumn="0" w:lastRowLastColumn="0"/>
-            <w:tcW w:w="1250" w:type="pct"/>
+            <w:tcW w:w="1002" w:type="pct"/>
           </w:tcPr>
           <w:p>
             <w:pPr>
@@ -1725,13 +1786,14 @@
                 <w:b w:val="0"/>
                 <w:bCs w:val="0"/>
               </w:rPr>
+              <w:lastRenderedPageBreak/>
               <w:t>De pinautomaat heeft een numeriek toetsenbord.</w:t>
             </w:r>
           </w:p>
         </w:tc>
         <w:tc>
           <w:tcPr>
-            <w:tcW w:w="1250" w:type="pct"/>
+            <w:tcW w:w="968" w:type="pct"/>
           </w:tcPr>
           <w:p>
             <w:pPr>
@@ -1750,7 +1812,7 @@
         </w:tc>
         <w:tc>
           <w:tcPr>
-            <w:tcW w:w="1250" w:type="pct"/>
+            <w:tcW w:w="1096" w:type="pct"/>
           </w:tcPr>
           <w:p>
             <w:pPr>
@@ -1784,7 +1846,7 @@
         </w:tc>
         <w:tc>
           <w:tcPr>
-            <w:tcW w:w="1250" w:type="pct"/>
+            <w:tcW w:w="1256" w:type="pct"/>
           </w:tcPr>
           <w:p>
             <w:pPr>
@@ -1793,6 +1855,16 @@
             <w:r>
               <w:t xml:space="preserve">Er zit een numeriek toetsenbord op de pinautomaat om numerieke waardes in te voeren. </w:t>
             </w:r>
+          </w:p>
+        </w:tc>
+        <w:tc>
+          <w:tcPr>
+            <w:tcW w:w="679" w:type="pct"/>
+          </w:tcPr>
+          <w:p>
+            <w:pPr>
+              <w:cnfStyle w:val="000000000000" w:firstRow="0" w:lastRow="0" w:firstColumn="0" w:lastColumn="0" w:oddVBand="0" w:evenVBand="0" w:oddHBand="0" w:evenHBand="0" w:firstRowFirstColumn="0" w:firstRowLastColumn="0" w:lastRowFirstColumn="0" w:lastRowLastColumn="0"/>
+            </w:pPr>
           </w:p>
         </w:tc>
       </w:tr>
@@ -1804,7 +1876,7 @@
         <w:tc>
           <w:tcPr>
             <w:cnfStyle w:val="001000000000" w:firstRow="0" w:lastRow="0" w:firstColumn="1" w:lastColumn="0" w:oddVBand="0" w:evenVBand="0" w:oddHBand="0" w:evenHBand="0" w:firstRowFirstColumn="0" w:firstRowLastColumn="0" w:lastRowFirstColumn="0" w:lastRowLastColumn="0"/>
-            <w:tcW w:w="1250" w:type="pct"/>
+            <w:tcW w:w="1002" w:type="pct"/>
           </w:tcPr>
           <w:p>
             <w:pPr>
@@ -1836,7 +1908,7 @@
         </w:tc>
         <w:tc>
           <w:tcPr>
-            <w:tcW w:w="1250" w:type="pct"/>
+            <w:tcW w:w="968" w:type="pct"/>
           </w:tcPr>
           <w:p>
             <w:pPr>
@@ -1849,7 +1921,7 @@
         </w:tc>
         <w:tc>
           <w:tcPr>
-            <w:tcW w:w="1250" w:type="pct"/>
+            <w:tcW w:w="1096" w:type="pct"/>
           </w:tcPr>
           <w:p>
             <w:pPr>
@@ -1880,7 +1952,7 @@
         </w:tc>
         <w:tc>
           <w:tcPr>
-            <w:tcW w:w="1250" w:type="pct"/>
+            <w:tcW w:w="1256" w:type="pct"/>
           </w:tcPr>
           <w:p>
             <w:pPr>
@@ -1889,6 +1961,16 @@
             <w:r>
               <w:t>Er zitten bruikbare knoppen op het pin automaat.</w:t>
             </w:r>
+          </w:p>
+        </w:tc>
+        <w:tc>
+          <w:tcPr>
+            <w:tcW w:w="679" w:type="pct"/>
+          </w:tcPr>
+          <w:p>
+            <w:pPr>
+              <w:cnfStyle w:val="000000000000" w:firstRow="0" w:lastRow="0" w:firstColumn="0" w:lastColumn="0" w:oddVBand="0" w:evenVBand="0" w:oddHBand="0" w:evenHBand="0" w:firstRowFirstColumn="0" w:firstRowLastColumn="0" w:lastRowFirstColumn="0" w:lastRowLastColumn="0"/>
+            </w:pPr>
           </w:p>
         </w:tc>
       </w:tr>
@@ -1927,16 +2009,13 @@
                 <w:bCs w:val="0"/>
               </w:rPr>
             </w:pPr>
-            <w:proofErr w:type="spellStart"/>
             <w:r>
               <w:rPr>
                 <w:b w:val="0"/>
                 <w:bCs w:val="0"/>
               </w:rPr>
-              <w:lastRenderedPageBreak/>
               <w:t>Requirements</w:t>
             </w:r>
-            <w:proofErr w:type="spellEnd"/>
           </w:p>
         </w:tc>
         <w:tc>
@@ -2252,6 +2331,7 @@
                 <w:b w:val="0"/>
                 <w:bCs w:val="0"/>
               </w:rPr>
+              <w:lastRenderedPageBreak/>
               <w:t>De pinautomaat geeft één biljet per keer uit.</w:t>
             </w:r>
           </w:p>
@@ -2507,12 +2587,9 @@
             <w:tcW w:w="1250" w:type="pct"/>
           </w:tcPr>
           <w:p>
-            <w:proofErr w:type="spellStart"/>
-            <w:r>
-              <w:lastRenderedPageBreak/>
+            <w:r>
               <w:t>Requirements</w:t>
             </w:r>
-            <w:proofErr w:type="spellEnd"/>
           </w:p>
         </w:tc>
         <w:tc>
@@ -2658,6 +2735,7 @@
                 <w:b w:val="0"/>
                 <w:bCs w:val="0"/>
               </w:rPr>
+              <w:lastRenderedPageBreak/>
               <w:t>Data van de gebruiker moet worden opgeslagen.</w:t>
             </w:r>
           </w:p>
@@ -2728,10 +2806,7 @@
               <w:cnfStyle w:val="000000000000" w:firstRow="0" w:lastRow="0" w:firstColumn="0" w:lastColumn="0" w:oddVBand="0" w:evenVBand="0" w:oddHBand="0" w:evenHBand="0" w:firstRowFirstColumn="0" w:firstRowLastColumn="0" w:lastRowFirstColumn="0" w:lastRowLastColumn="0"/>
             </w:pPr>
             <w:r>
-              <w:t>H</w:t>
-            </w:r>
-            <w:r>
-              <w:t>et systeem slaat belangrijke gebruiker gegevens op. Waaronder welke pinpas bij welke rekening hoort, de transacties en hoeveel geld er nog op de rekening staat.</w:t>
+              <w:t>Het systeem slaat belangrijke gebruiker gegevens op. Waaronder welke pinpas bij welke rekening hoort, de transacties en hoeveel geld er nog op de rekening staat.</w:t>
             </w:r>
           </w:p>
         </w:tc>
@@ -2739,12 +2814,17 @@
     </w:tbl>
     <w:p/>
     <w:p/>
-    <w:p/>
     <w:p>
+      <w:r>
+        <w:br w:type="page"/>
+      </w:r>
+    </w:p>
+    <w:p>
       <w:pPr>
         <w:pStyle w:val="Heading2"/>
       </w:pPr>
       <w:r>
+        <w:lastRenderedPageBreak/>
         <w:t xml:space="preserve">Changelog </w:t>
       </w:r>
     </w:p>
@@ -2859,6 +2939,73 @@
 </w:document>
 </file>
 
+<file path=word/comments.xml><?xml version="1.0" encoding="utf-8"?>
+<w:comments xmlns:wpc="http://schemas.microsoft.com/office/word/2010/wordprocessingCanvas" xmlns:cx="http://schemas.microsoft.com/office/drawing/2014/chartex" xmlns:cx1="http://schemas.microsoft.com/office/drawing/2015/9/8/chartex" xmlns:cx2="http://schemas.microsoft.com/office/drawing/2015/10/21/chartex" xmlns:cx3="http://schemas.microsoft.com/office/drawing/2016/5/9/chartex" xmlns:cx4="http://schemas.microsoft.com/office/drawing/2016/5/10/chartex" xmlns:cx5="http://schemas.microsoft.com/office/drawing/2016/5/11/chartex" xmlns:cx6="http://schemas.microsoft.com/office/drawing/2016/5/12/chartex" xmlns:cx7="http://schemas.microsoft.com/office/drawing/2016/5/13/chartex" xmlns:cx8="http://schemas.microsoft.com/office/drawing/2016/5/14/chartex" xmlns:mc="http://schemas.openxmlformats.org/markup-compatibility/2006" xmlns:aink="http://schemas.microsoft.com/office/drawing/2016/ink" xmlns:am3d="http://schemas.microsoft.com/office/drawing/2017/model3d" xmlns:o="urn:schemas-microsoft-com:office:office" xmlns:oel="http://schemas.microsoft.com/office/2019/extlst" xmlns:r="http://schemas.openxmlformats.org/officeDocument/2006/relationships" xmlns:m="http://schemas.openxmlformats.org/officeDocument/2006/math" xmlns:v="urn:schemas-microsoft-com:vml" xmlns:wp14="http://schemas.microsoft.com/office/word/2010/wordprocessingDrawing" xmlns:wp="http://schemas.openxmlformats.org/drawingml/2006/wordprocessingDrawing" xmlns:w10="urn:schemas-microsoft-com:office:word" xmlns:w="http://schemas.openxmlformats.org/wordprocessingml/2006/main" xmlns:w14="http://schemas.microsoft.com/office/word/2010/wordml" xmlns:w15="http://schemas.microsoft.com/office/word/2012/wordml" xmlns:w16cex="http://schemas.microsoft.com/office/word/2018/wordml/cex" xmlns:w16cid="http://schemas.microsoft.com/office/word/2016/wordml/cid" xmlns:w16="http://schemas.microsoft.com/office/word/2018/wordml" xmlns:w16sdtdh="http://schemas.microsoft.com/office/word/2020/wordml/sdtdatahash" xmlns:w16se="http://schemas.microsoft.com/office/word/2015/wordml/symex" xmlns:wpg="http://schemas.microsoft.com/office/word/2010/wordprocessingGroup" xmlns:wpi="http://schemas.microsoft.com/office/word/2010/wordprocessingInk" xmlns:wne="http://schemas.microsoft.com/office/word/2006/wordml" xmlns:wps="http://schemas.microsoft.com/office/word/2010/wordprocessingShape" mc:Ignorable="w14 w15 w16se w16cid w16 w16cex w16sdtdh wp14">
+  <w:comment w:id="0" w:author="Hannah saunders" w:date="2025-02-20T16:02:00Z" w:initials="Hs">
+    <w:p>
+      <w:pPr>
+        <w:pStyle w:val="CommentText"/>
+        <w:numPr>
+          <w:ilvl w:val="0"/>
+          <w:numId w:val="91"/>
+        </w:numPr>
+      </w:pPr>
+      <w:r>
+        <w:rPr>
+          <w:rStyle w:val="CommentReference"/>
+        </w:rPr>
+        <w:annotationRef/>
+      </w:r>
+      <w:r>
+        <w:t>Taken verder uitwerken + benodigde skills die nodig zijn + echt stap voor stap</w:t>
+      </w:r>
+    </w:p>
+    <w:p>
+      <w:pPr>
+        <w:pStyle w:val="CommentText"/>
+        <w:numPr>
+          <w:ilvl w:val="0"/>
+          <w:numId w:val="91"/>
+        </w:numPr>
+      </w:pPr>
+      <w:r>
+        <w:t>MoSCoW column toevoegen</w:t>
+      </w:r>
+    </w:p>
+    <w:p>
+      <w:pPr>
+        <w:pStyle w:val="CommentText"/>
+        <w:numPr>
+          <w:ilvl w:val="0"/>
+          <w:numId w:val="91"/>
+        </w:numPr>
+      </w:pPr>
+      <w:r>
+        <w:t>Acceptatie criteria verder uitwerken</w:t>
+      </w:r>
+    </w:p>
+  </w:comment>
+</w:comments>
+</file>
+
+<file path=word/commentsExtended.xml><?xml version="1.0" encoding="utf-8"?>
+<w15:commentsEx xmlns:wpc="http://schemas.microsoft.com/office/word/2010/wordprocessingCanvas" xmlns:cx="http://schemas.microsoft.com/office/drawing/2014/chartex" xmlns:cx1="http://schemas.microsoft.com/office/drawing/2015/9/8/chartex" xmlns:cx2="http://schemas.microsoft.com/office/drawing/2015/10/21/chartex" xmlns:cx3="http://schemas.microsoft.com/office/drawing/2016/5/9/chartex" xmlns:cx4="http://schemas.microsoft.com/office/drawing/2016/5/10/chartex" xmlns:cx5="http://schemas.microsoft.com/office/drawing/2016/5/11/chartex" xmlns:cx6="http://schemas.microsoft.com/office/drawing/2016/5/12/chartex" xmlns:cx7="http://schemas.microsoft.com/office/drawing/2016/5/13/chartex" xmlns:cx8="http://schemas.microsoft.com/office/drawing/2016/5/14/chartex" xmlns:mc="http://schemas.openxmlformats.org/markup-compatibility/2006" xmlns:aink="http://schemas.microsoft.com/office/drawing/2016/ink" xmlns:am3d="http://schemas.microsoft.com/office/drawing/2017/model3d" xmlns:o="urn:schemas-microsoft-com:office:office" xmlns:oel="http://schemas.microsoft.com/office/2019/extlst" xmlns:r="http://schemas.openxmlformats.org/officeDocument/2006/relationships" xmlns:m="http://schemas.openxmlformats.org/officeDocument/2006/math" xmlns:v="urn:schemas-microsoft-com:vml" xmlns:wp14="http://schemas.microsoft.com/office/word/2010/wordprocessingDrawing" xmlns:wp="http://schemas.openxmlformats.org/drawingml/2006/wordprocessingDrawing" xmlns:w10="urn:schemas-microsoft-com:office:word" xmlns:w="http://schemas.openxmlformats.org/wordprocessingml/2006/main" xmlns:w14="http://schemas.microsoft.com/office/word/2010/wordml" xmlns:w15="http://schemas.microsoft.com/office/word/2012/wordml" xmlns:w16cex="http://schemas.microsoft.com/office/word/2018/wordml/cex" xmlns:w16cid="http://schemas.microsoft.com/office/word/2016/wordml/cid" xmlns:w16="http://schemas.microsoft.com/office/word/2018/wordml" xmlns:w16sdtdh="http://schemas.microsoft.com/office/word/2020/wordml/sdtdatahash" xmlns:w16se="http://schemas.microsoft.com/office/word/2015/wordml/symex" xmlns:wpg="http://schemas.microsoft.com/office/word/2010/wordprocessingGroup" xmlns:wpi="http://schemas.microsoft.com/office/word/2010/wordprocessingInk" xmlns:wne="http://schemas.microsoft.com/office/word/2006/wordml" xmlns:wps="http://schemas.microsoft.com/office/word/2010/wordprocessingShape" mc:Ignorable="w14 w15 w16se w16cid w16 w16cex w16sdtdh wp14">
+  <w15:commentEx w15:paraId="22C8E706" w15:done="1"/>
+</w15:commentsEx>
+</file>
+
+<file path=word/commentsExtensible.xml><?xml version="1.0" encoding="utf-8"?>
+<w16cex:commentsExtensible xmlns:wpc="http://schemas.microsoft.com/office/word/2010/wordprocessingCanvas" xmlns:cx="http://schemas.microsoft.com/office/drawing/2014/chartex" xmlns:cx1="http://schemas.microsoft.com/office/drawing/2015/9/8/chartex" xmlns:cx2="http://schemas.microsoft.com/office/drawing/2015/10/21/chartex" xmlns:cx3="http://schemas.microsoft.com/office/drawing/2016/5/9/chartex" xmlns:cx4="http://schemas.microsoft.com/office/drawing/2016/5/10/chartex" xmlns:cx5="http://schemas.microsoft.com/office/drawing/2016/5/11/chartex" xmlns:cx6="http://schemas.microsoft.com/office/drawing/2016/5/12/chartex" xmlns:cx7="http://schemas.microsoft.com/office/drawing/2016/5/13/chartex" xmlns:cx8="http://schemas.microsoft.com/office/drawing/2016/5/14/chartex" xmlns:cr="http://schemas.microsoft.com/office/comments/2020/reactions" xmlns:mc="http://schemas.openxmlformats.org/markup-compatibility/2006" xmlns:aink="http://schemas.microsoft.com/office/drawing/2016/ink" xmlns:am3d="http://schemas.microsoft.com/office/drawing/2017/model3d" xmlns:o="urn:schemas-microsoft-com:office:office" xmlns:oel="http://schemas.microsoft.com/office/2019/extlst" xmlns:r="http://schemas.openxmlformats.org/officeDocument/2006/relationships" xmlns:m="http://schemas.openxmlformats.org/officeDocument/2006/math" xmlns:v="urn:schemas-microsoft-com:vml" xmlns:wp14="http://schemas.microsoft.com/office/word/2010/wordprocessingDrawing" xmlns:wp="http://schemas.openxmlformats.org/drawingml/2006/wordprocessingDrawing" xmlns:w10="urn:schemas-microsoft-com:office:word" xmlns:w="http://schemas.openxmlformats.org/wordprocessingml/2006/main" xmlns:w14="http://schemas.microsoft.com/office/word/2010/wordml" xmlns:w15="http://schemas.microsoft.com/office/word/2012/wordml" xmlns:w16cex="http://schemas.microsoft.com/office/word/2018/wordml/cex" xmlns:w16cid="http://schemas.microsoft.com/office/word/2016/wordml/cid" xmlns:w16="http://schemas.microsoft.com/office/word/2018/wordml" xmlns:w16sdtdh="http://schemas.microsoft.com/office/word/2020/wordml/sdtdatahash" xmlns:w16se="http://schemas.microsoft.com/office/word/2015/wordml/symex" xmlns:wpg="http://schemas.microsoft.com/office/word/2010/wordprocessingGroup" xmlns:wpi="http://schemas.microsoft.com/office/word/2010/wordprocessingInk" xmlns:wne="http://schemas.microsoft.com/office/word/2006/wordml" xmlns:wps="http://schemas.microsoft.com/office/word/2010/wordprocessingShape" mc:Ignorable="w14 w15 w16se w16cid w16 w16cex w16sdtdh cr wp14">
+  <w16cex:commentExtensible w16cex:durableId="02077DD0" w16cex:dateUtc="2025-02-20T15:02:00Z"/>
+</w16cex:commentsExtensible>
+</file>
+
+<file path=word/commentsIds.xml><?xml version="1.0" encoding="utf-8"?>
+<w16cid:commentsIds xmlns:wpc="http://schemas.microsoft.com/office/word/2010/wordprocessingCanvas" xmlns:cx="http://schemas.microsoft.com/office/drawing/2014/chartex" xmlns:cx1="http://schemas.microsoft.com/office/drawing/2015/9/8/chartex" xmlns:cx2="http://schemas.microsoft.com/office/drawing/2015/10/21/chartex" xmlns:cx3="http://schemas.microsoft.com/office/drawing/2016/5/9/chartex" xmlns:cx4="http://schemas.microsoft.com/office/drawing/2016/5/10/chartex" xmlns:cx5="http://schemas.microsoft.com/office/drawing/2016/5/11/chartex" xmlns:cx6="http://schemas.microsoft.com/office/drawing/2016/5/12/chartex" xmlns:cx7="http://schemas.microsoft.com/office/drawing/2016/5/13/chartex" xmlns:cx8="http://schemas.microsoft.com/office/drawing/2016/5/14/chartex" xmlns:mc="http://schemas.openxmlformats.org/markup-compatibility/2006" xmlns:aink="http://schemas.microsoft.com/office/drawing/2016/ink" xmlns:am3d="http://schemas.microsoft.com/office/drawing/2017/model3d" xmlns:o="urn:schemas-microsoft-com:office:office" xmlns:oel="http://schemas.microsoft.com/office/2019/extlst" xmlns:r="http://schemas.openxmlformats.org/officeDocument/2006/relationships" xmlns:m="http://schemas.openxmlformats.org/officeDocument/2006/math" xmlns:v="urn:schemas-microsoft-com:vml" xmlns:wp14="http://schemas.microsoft.com/office/word/2010/wordprocessingDrawing" xmlns:wp="http://schemas.openxmlformats.org/drawingml/2006/wordprocessingDrawing" xmlns:w10="urn:schemas-microsoft-com:office:word" xmlns:w="http://schemas.openxmlformats.org/wordprocessingml/2006/main" xmlns:w14="http://schemas.microsoft.com/office/word/2010/wordml" xmlns:w15="http://schemas.microsoft.com/office/word/2012/wordml" xmlns:w16cex="http://schemas.microsoft.com/office/word/2018/wordml/cex" xmlns:w16cid="http://schemas.microsoft.com/office/word/2016/wordml/cid" xmlns:w16="http://schemas.microsoft.com/office/word/2018/wordml" xmlns:w16sdtdh="http://schemas.microsoft.com/office/word/2020/wordml/sdtdatahash" xmlns:w16se="http://schemas.microsoft.com/office/word/2015/wordml/symex" xmlns:wpg="http://schemas.microsoft.com/office/word/2010/wordprocessingGroup" xmlns:wpi="http://schemas.microsoft.com/office/word/2010/wordprocessingInk" xmlns:wne="http://schemas.microsoft.com/office/word/2006/wordml" xmlns:wps="http://schemas.microsoft.com/office/word/2010/wordprocessingShape" mc:Ignorable="w14 w15 w16se w16cid w16 w16cex w16sdtdh wp14">
+  <w16cid:commentId w16cid:paraId="22C8E706" w16cid:durableId="02077DD0"/>
+</w16cid:commentsIds>
+</file>
+
 <file path=word/endnotes.xml><?xml version="1.0" encoding="utf-8"?>
 <w:endnotes xmlns:wpc="http://schemas.microsoft.com/office/word/2010/wordprocessingCanvas" xmlns:cx="http://schemas.microsoft.com/office/drawing/2014/chartex" xmlns:cx1="http://schemas.microsoft.com/office/drawing/2015/9/8/chartex" xmlns:cx2="http://schemas.microsoft.com/office/drawing/2015/10/21/chartex" xmlns:cx3="http://schemas.microsoft.com/office/drawing/2016/5/9/chartex" xmlns:cx4="http://schemas.microsoft.com/office/drawing/2016/5/10/chartex" xmlns:cx5="http://schemas.microsoft.com/office/drawing/2016/5/11/chartex" xmlns:cx6="http://schemas.microsoft.com/office/drawing/2016/5/12/chartex" xmlns:cx7="http://schemas.microsoft.com/office/drawing/2016/5/13/chartex" xmlns:cx8="http://schemas.microsoft.com/office/drawing/2016/5/14/chartex" xmlns:mc="http://schemas.openxmlformats.org/markup-compatibility/2006" xmlns:aink="http://schemas.microsoft.com/office/drawing/2016/ink" xmlns:am3d="http://schemas.microsoft.com/office/drawing/2017/model3d" xmlns:o="urn:schemas-microsoft-com:office:office" xmlns:oel="http://schemas.microsoft.com/office/2019/extlst" xmlns:r="http://schemas.openxmlformats.org/officeDocument/2006/relationships" xmlns:m="http://schemas.openxmlformats.org/officeDocument/2006/math" xmlns:v="urn:schemas-microsoft-com:vml" xmlns:wp14="http://schemas.microsoft.com/office/word/2010/wordprocessingDrawing" xmlns:wp="http://schemas.openxmlformats.org/drawingml/2006/wordprocessingDrawing" xmlns:w10="urn:schemas-microsoft-com:office:word" xmlns:w="http://schemas.openxmlformats.org/wordprocessingml/2006/main" xmlns:w14="http://schemas.microsoft.com/office/word/2010/wordml" xmlns:w15="http://schemas.microsoft.com/office/word/2012/wordml" xmlns:w16cex="http://schemas.microsoft.com/office/word/2018/wordml/cex" xmlns:w16cid="http://schemas.microsoft.com/office/word/2016/wordml/cid" xmlns:w16="http://schemas.microsoft.com/office/word/2018/wordml" xmlns:w16sdtdh="http://schemas.microsoft.com/office/word/2020/wordml/sdtdatahash" xmlns:w16se="http://schemas.microsoft.com/office/word/2015/wordml/symex" xmlns:wpg="http://schemas.microsoft.com/office/word/2010/wordprocessingGroup" xmlns:wpi="http://schemas.microsoft.com/office/word/2010/wordprocessingInk" xmlns:wne="http://schemas.microsoft.com/office/word/2006/wordml" xmlns:wps="http://schemas.microsoft.com/office/word/2010/wordprocessingShape" mc:Ignorable="w14 w15 w16se w16cid w16 w16cex w16sdtdh wp14">
   <w:endnote w:type="separator" w:id="-1">
@@ -5175,6 +5322,119 @@
     </w:lvl>
   </w:abstractNum>
   <w:abstractNum w:abstractNumId="21" w15:restartNumberingAfterBreak="0">
+    <w:nsid w:val="1F972424"/>
+    <w:multiLevelType w:val="hybridMultilevel"/>
+    <w:tmpl w:val="47F25EEA"/>
+    <w:lvl w:ilvl="0" w:tplc="C4CEAFC6">
+      <w:start w:val="1"/>
+      <w:numFmt w:val="bullet"/>
+      <w:lvlText w:val=""/>
+      <w:lvlJc w:val="left"/>
+      <w:pPr>
+        <w:ind w:left="1020" w:hanging="360"/>
+      </w:pPr>
+      <w:rPr>
+        <w:rFonts w:ascii="Symbol" w:hAnsi="Symbol"/>
+      </w:rPr>
+    </w:lvl>
+    <w:lvl w:ilvl="1" w:tplc="E840A4C6">
+      <w:start w:val="1"/>
+      <w:numFmt w:val="bullet"/>
+      <w:lvlText w:val=""/>
+      <w:lvlJc w:val="left"/>
+      <w:pPr>
+        <w:ind w:left="1020" w:hanging="360"/>
+      </w:pPr>
+      <w:rPr>
+        <w:rFonts w:ascii="Symbol" w:hAnsi="Symbol"/>
+      </w:rPr>
+    </w:lvl>
+    <w:lvl w:ilvl="2" w:tplc="A878AF28">
+      <w:start w:val="1"/>
+      <w:numFmt w:val="bullet"/>
+      <w:lvlText w:val=""/>
+      <w:lvlJc w:val="left"/>
+      <w:pPr>
+        <w:ind w:left="1020" w:hanging="360"/>
+      </w:pPr>
+      <w:rPr>
+        <w:rFonts w:ascii="Symbol" w:hAnsi="Symbol"/>
+      </w:rPr>
+    </w:lvl>
+    <w:lvl w:ilvl="3" w:tplc="101C4CD2">
+      <w:start w:val="1"/>
+      <w:numFmt w:val="bullet"/>
+      <w:lvlText w:val=""/>
+      <w:lvlJc w:val="left"/>
+      <w:pPr>
+        <w:ind w:left="1020" w:hanging="360"/>
+      </w:pPr>
+      <w:rPr>
+        <w:rFonts w:ascii="Symbol" w:hAnsi="Symbol"/>
+      </w:rPr>
+    </w:lvl>
+    <w:lvl w:ilvl="4" w:tplc="8AFC752E">
+      <w:start w:val="1"/>
+      <w:numFmt w:val="bullet"/>
+      <w:lvlText w:val=""/>
+      <w:lvlJc w:val="left"/>
+      <w:pPr>
+        <w:ind w:left="1020" w:hanging="360"/>
+      </w:pPr>
+      <w:rPr>
+        <w:rFonts w:ascii="Symbol" w:hAnsi="Symbol"/>
+      </w:rPr>
+    </w:lvl>
+    <w:lvl w:ilvl="5" w:tplc="C780F0B4">
+      <w:start w:val="1"/>
+      <w:numFmt w:val="bullet"/>
+      <w:lvlText w:val=""/>
+      <w:lvlJc w:val="left"/>
+      <w:pPr>
+        <w:ind w:left="1020" w:hanging="360"/>
+      </w:pPr>
+      <w:rPr>
+        <w:rFonts w:ascii="Symbol" w:hAnsi="Symbol"/>
+      </w:rPr>
+    </w:lvl>
+    <w:lvl w:ilvl="6" w:tplc="DCBA4AAC">
+      <w:start w:val="1"/>
+      <w:numFmt w:val="bullet"/>
+      <w:lvlText w:val=""/>
+      <w:lvlJc w:val="left"/>
+      <w:pPr>
+        <w:ind w:left="1020" w:hanging="360"/>
+      </w:pPr>
+      <w:rPr>
+        <w:rFonts w:ascii="Symbol" w:hAnsi="Symbol"/>
+      </w:rPr>
+    </w:lvl>
+    <w:lvl w:ilvl="7" w:tplc="3FB470B6">
+      <w:start w:val="1"/>
+      <w:numFmt w:val="bullet"/>
+      <w:lvlText w:val=""/>
+      <w:lvlJc w:val="left"/>
+      <w:pPr>
+        <w:ind w:left="1020" w:hanging="360"/>
+      </w:pPr>
+      <w:rPr>
+        <w:rFonts w:ascii="Symbol" w:hAnsi="Symbol"/>
+      </w:rPr>
+    </w:lvl>
+    <w:lvl w:ilvl="8" w:tplc="5DBEA7B4">
+      <w:start w:val="1"/>
+      <w:numFmt w:val="bullet"/>
+      <w:lvlText w:val=""/>
+      <w:lvlJc w:val="left"/>
+      <w:pPr>
+        <w:ind w:left="1020" w:hanging="360"/>
+      </w:pPr>
+      <w:rPr>
+        <w:rFonts w:ascii="Symbol" w:hAnsi="Symbol"/>
+      </w:rPr>
+    </w:lvl>
+  </w:abstractNum>
+  <w:abstractNum w:abstractNumId="22" w15:restartNumberingAfterBreak="0">
     <w:nsid w:val="1F97265A"/>
     <w:multiLevelType w:val="multilevel"/>
     <w:tmpl w:val="091E2A02"/>
@@ -5287,7 +5547,7 @@
       </w:rPr>
     </w:lvl>
   </w:abstractNum>
-  <w:abstractNum w:abstractNumId="22" w15:restartNumberingAfterBreak="0">
+  <w:abstractNum w:abstractNumId="23" w15:restartNumberingAfterBreak="0">
     <w:nsid w:val="20A220CA"/>
     <w:multiLevelType w:val="multilevel"/>
     <w:tmpl w:val="6A3C145E"/>
@@ -5400,7 +5660,7 @@
       </w:rPr>
     </w:lvl>
   </w:abstractNum>
-  <w:abstractNum w:abstractNumId="23" w15:restartNumberingAfterBreak="0">
+  <w:abstractNum w:abstractNumId="24" w15:restartNumberingAfterBreak="0">
     <w:nsid w:val="211B4DD7"/>
     <w:multiLevelType w:val="multilevel"/>
     <w:tmpl w:val="4CB0774A"/>
@@ -5513,7 +5773,7 @@
       </w:rPr>
     </w:lvl>
   </w:abstractNum>
-  <w:abstractNum w:abstractNumId="24" w15:restartNumberingAfterBreak="0">
+  <w:abstractNum w:abstractNumId="25" w15:restartNumberingAfterBreak="0">
     <w:nsid w:val="21417CA9"/>
     <w:multiLevelType w:val="multilevel"/>
     <w:tmpl w:val="728A9532"/>
@@ -5626,7 +5886,7 @@
       </w:rPr>
     </w:lvl>
   </w:abstractNum>
-  <w:abstractNum w:abstractNumId="25" w15:restartNumberingAfterBreak="0">
+  <w:abstractNum w:abstractNumId="26" w15:restartNumberingAfterBreak="0">
     <w:nsid w:val="232A49BC"/>
     <w:multiLevelType w:val="multilevel"/>
     <w:tmpl w:val="4CB0774A"/>
@@ -5739,7 +5999,7 @@
       </w:rPr>
     </w:lvl>
   </w:abstractNum>
-  <w:abstractNum w:abstractNumId="26" w15:restartNumberingAfterBreak="0">
+  <w:abstractNum w:abstractNumId="27" w15:restartNumberingAfterBreak="0">
     <w:nsid w:val="23912E4C"/>
     <w:multiLevelType w:val="multilevel"/>
     <w:tmpl w:val="98241E2C"/>
@@ -5852,7 +6112,7 @@
       </w:rPr>
     </w:lvl>
   </w:abstractNum>
-  <w:abstractNum w:abstractNumId="27" w15:restartNumberingAfterBreak="0">
+  <w:abstractNum w:abstractNumId="28" w15:restartNumberingAfterBreak="0">
     <w:nsid w:val="25C949B6"/>
     <w:multiLevelType w:val="multilevel"/>
     <w:tmpl w:val="865E40CE"/>
@@ -5973,7 +6233,7 @@
       </w:rPr>
     </w:lvl>
   </w:abstractNum>
-  <w:abstractNum w:abstractNumId="28" w15:restartNumberingAfterBreak="0">
+  <w:abstractNum w:abstractNumId="29" w15:restartNumberingAfterBreak="0">
     <w:nsid w:val="263D1AF2"/>
     <w:multiLevelType w:val="multilevel"/>
     <w:tmpl w:val="8E8E87FE"/>
@@ -6086,7 +6346,7 @@
       </w:rPr>
     </w:lvl>
   </w:abstractNum>
-  <w:abstractNum w:abstractNumId="29" w15:restartNumberingAfterBreak="0">
+  <w:abstractNum w:abstractNumId="30" w15:restartNumberingAfterBreak="0">
     <w:nsid w:val="26B774E3"/>
     <w:multiLevelType w:val="hybridMultilevel"/>
     <w:tmpl w:val="E38AA572"/>
@@ -6175,7 +6435,7 @@
       </w:pPr>
     </w:lvl>
   </w:abstractNum>
-  <w:abstractNum w:abstractNumId="30" w15:restartNumberingAfterBreak="0">
+  <w:abstractNum w:abstractNumId="31" w15:restartNumberingAfterBreak="0">
     <w:nsid w:val="2C5B612E"/>
     <w:multiLevelType w:val="multilevel"/>
     <w:tmpl w:val="4D1467B8"/>
@@ -6288,7 +6548,7 @@
       </w:rPr>
     </w:lvl>
   </w:abstractNum>
-  <w:abstractNum w:abstractNumId="31" w15:restartNumberingAfterBreak="0">
+  <w:abstractNum w:abstractNumId="32" w15:restartNumberingAfterBreak="0">
     <w:nsid w:val="2CBA07F8"/>
     <w:multiLevelType w:val="multilevel"/>
     <w:tmpl w:val="03F64E8E"/>
@@ -6409,7 +6669,7 @@
       </w:rPr>
     </w:lvl>
   </w:abstractNum>
-  <w:abstractNum w:abstractNumId="32" w15:restartNumberingAfterBreak="0">
+  <w:abstractNum w:abstractNumId="33" w15:restartNumberingAfterBreak="0">
     <w:nsid w:val="2D997103"/>
     <w:multiLevelType w:val="multilevel"/>
     <w:tmpl w:val="B02C0AFA"/>
@@ -6522,7 +6782,7 @@
       </w:rPr>
     </w:lvl>
   </w:abstractNum>
-  <w:abstractNum w:abstractNumId="33" w15:restartNumberingAfterBreak="0">
+  <w:abstractNum w:abstractNumId="34" w15:restartNumberingAfterBreak="0">
     <w:nsid w:val="2ED270F7"/>
     <w:multiLevelType w:val="multilevel"/>
     <w:tmpl w:val="4CB0774A"/>
@@ -6635,7 +6895,7 @@
       </w:rPr>
     </w:lvl>
   </w:abstractNum>
-  <w:abstractNum w:abstractNumId="34" w15:restartNumberingAfterBreak="0">
+  <w:abstractNum w:abstractNumId="35" w15:restartNumberingAfterBreak="0">
     <w:nsid w:val="34346DD1"/>
     <w:multiLevelType w:val="multilevel"/>
     <w:tmpl w:val="77A6B326"/>
@@ -6748,7 +7008,7 @@
       </w:rPr>
     </w:lvl>
   </w:abstractNum>
-  <w:abstractNum w:abstractNumId="35" w15:restartNumberingAfterBreak="0">
+  <w:abstractNum w:abstractNumId="36" w15:restartNumberingAfterBreak="0">
     <w:nsid w:val="349F07BB"/>
     <w:multiLevelType w:val="multilevel"/>
     <w:tmpl w:val="8E8E87FE"/>
@@ -6861,7 +7121,7 @@
       </w:rPr>
     </w:lvl>
   </w:abstractNum>
-  <w:abstractNum w:abstractNumId="36" w15:restartNumberingAfterBreak="0">
+  <w:abstractNum w:abstractNumId="37" w15:restartNumberingAfterBreak="0">
     <w:nsid w:val="34D17174"/>
     <w:multiLevelType w:val="multilevel"/>
     <w:tmpl w:val="03F64E8E"/>
@@ -6982,7 +7242,7 @@
       </w:rPr>
     </w:lvl>
   </w:abstractNum>
-  <w:abstractNum w:abstractNumId="37" w15:restartNumberingAfterBreak="0">
+  <w:abstractNum w:abstractNumId="38" w15:restartNumberingAfterBreak="0">
     <w:nsid w:val="37352C7E"/>
     <w:multiLevelType w:val="multilevel"/>
     <w:tmpl w:val="4CB0774A"/>
@@ -7095,7 +7355,7 @@
       </w:rPr>
     </w:lvl>
   </w:abstractNum>
-  <w:abstractNum w:abstractNumId="38" w15:restartNumberingAfterBreak="0">
+  <w:abstractNum w:abstractNumId="39" w15:restartNumberingAfterBreak="0">
     <w:nsid w:val="37AA40CB"/>
     <w:multiLevelType w:val="multilevel"/>
     <w:tmpl w:val="F6886098"/>
@@ -7208,7 +7468,7 @@
       </w:rPr>
     </w:lvl>
   </w:abstractNum>
-  <w:abstractNum w:abstractNumId="39" w15:restartNumberingAfterBreak="0">
+  <w:abstractNum w:abstractNumId="40" w15:restartNumberingAfterBreak="0">
     <w:nsid w:val="382B1515"/>
     <w:multiLevelType w:val="multilevel"/>
     <w:tmpl w:val="4D1467B8"/>
@@ -7321,7 +7581,7 @@
       </w:rPr>
     </w:lvl>
   </w:abstractNum>
-  <w:abstractNum w:abstractNumId="40" w15:restartNumberingAfterBreak="0">
+  <w:abstractNum w:abstractNumId="41" w15:restartNumberingAfterBreak="0">
     <w:nsid w:val="3A1913A7"/>
     <w:multiLevelType w:val="multilevel"/>
     <w:tmpl w:val="8E8E87FE"/>
@@ -7434,7 +7694,7 @@
       </w:rPr>
     </w:lvl>
   </w:abstractNum>
-  <w:abstractNum w:abstractNumId="41" w15:restartNumberingAfterBreak="0">
+  <w:abstractNum w:abstractNumId="42" w15:restartNumberingAfterBreak="0">
     <w:nsid w:val="3CD0364E"/>
     <w:multiLevelType w:val="multilevel"/>
     <w:tmpl w:val="865E40CE"/>
@@ -7555,7 +7815,7 @@
       </w:rPr>
     </w:lvl>
   </w:abstractNum>
-  <w:abstractNum w:abstractNumId="42" w15:restartNumberingAfterBreak="0">
+  <w:abstractNum w:abstractNumId="43" w15:restartNumberingAfterBreak="0">
     <w:nsid w:val="3D0058E4"/>
     <w:multiLevelType w:val="hybridMultilevel"/>
     <w:tmpl w:val="F084B83C"/>
@@ -7644,7 +7904,7 @@
       </w:pPr>
     </w:lvl>
   </w:abstractNum>
-  <w:abstractNum w:abstractNumId="43" w15:restartNumberingAfterBreak="0">
+  <w:abstractNum w:abstractNumId="44" w15:restartNumberingAfterBreak="0">
     <w:nsid w:val="3F2A5E75"/>
     <w:multiLevelType w:val="multilevel"/>
     <w:tmpl w:val="ED1E1E82"/>
@@ -7757,7 +8017,7 @@
       </w:rPr>
     </w:lvl>
   </w:abstractNum>
-  <w:abstractNum w:abstractNumId="44" w15:restartNumberingAfterBreak="0">
+  <w:abstractNum w:abstractNumId="45" w15:restartNumberingAfterBreak="0">
     <w:nsid w:val="3FBD66C2"/>
     <w:multiLevelType w:val="multilevel"/>
     <w:tmpl w:val="4CB0774A"/>
@@ -7870,7 +8130,7 @@
       </w:rPr>
     </w:lvl>
   </w:abstractNum>
-  <w:abstractNum w:abstractNumId="45" w15:restartNumberingAfterBreak="0">
+  <w:abstractNum w:abstractNumId="46" w15:restartNumberingAfterBreak="0">
     <w:nsid w:val="46073E73"/>
     <w:multiLevelType w:val="multilevel"/>
     <w:tmpl w:val="4CB0774A"/>
@@ -7983,7 +8243,7 @@
       </w:rPr>
     </w:lvl>
   </w:abstractNum>
-  <w:abstractNum w:abstractNumId="46" w15:restartNumberingAfterBreak="0">
+  <w:abstractNum w:abstractNumId="47" w15:restartNumberingAfterBreak="0">
     <w:nsid w:val="471D683E"/>
     <w:multiLevelType w:val="hybridMultilevel"/>
     <w:tmpl w:val="7EAC0AFE"/>
@@ -8072,7 +8332,7 @@
       </w:pPr>
     </w:lvl>
   </w:abstractNum>
-  <w:abstractNum w:abstractNumId="47" w15:restartNumberingAfterBreak="0">
+  <w:abstractNum w:abstractNumId="48" w15:restartNumberingAfterBreak="0">
     <w:nsid w:val="473D42FC"/>
     <w:multiLevelType w:val="multilevel"/>
     <w:tmpl w:val="E99A56D8"/>
@@ -8185,7 +8445,7 @@
       </w:rPr>
     </w:lvl>
   </w:abstractNum>
-  <w:abstractNum w:abstractNumId="48" w15:restartNumberingAfterBreak="0">
+  <w:abstractNum w:abstractNumId="49" w15:restartNumberingAfterBreak="0">
     <w:nsid w:val="4835543B"/>
     <w:multiLevelType w:val="multilevel"/>
     <w:tmpl w:val="2000001F"/>
@@ -8271,7 +8531,7 @@
       </w:pPr>
     </w:lvl>
   </w:abstractNum>
-  <w:abstractNum w:abstractNumId="49" w15:restartNumberingAfterBreak="0">
+  <w:abstractNum w:abstractNumId="50" w15:restartNumberingAfterBreak="0">
     <w:nsid w:val="49CF44DB"/>
     <w:multiLevelType w:val="multilevel"/>
     <w:tmpl w:val="82D0F50E"/>
@@ -8384,7 +8644,7 @@
       </w:rPr>
     </w:lvl>
   </w:abstractNum>
-  <w:abstractNum w:abstractNumId="50" w15:restartNumberingAfterBreak="0">
+  <w:abstractNum w:abstractNumId="51" w15:restartNumberingAfterBreak="0">
     <w:nsid w:val="4BE96A79"/>
     <w:multiLevelType w:val="multilevel"/>
     <w:tmpl w:val="03F64E8E"/>
@@ -8505,7 +8765,7 @@
       </w:rPr>
     </w:lvl>
   </w:abstractNum>
-  <w:abstractNum w:abstractNumId="51" w15:restartNumberingAfterBreak="0">
+  <w:abstractNum w:abstractNumId="52" w15:restartNumberingAfterBreak="0">
     <w:nsid w:val="4C3A0422"/>
     <w:multiLevelType w:val="multilevel"/>
     <w:tmpl w:val="4CB0774A"/>
@@ -8618,7 +8878,7 @@
       </w:rPr>
     </w:lvl>
   </w:abstractNum>
-  <w:abstractNum w:abstractNumId="52" w15:restartNumberingAfterBreak="0">
+  <w:abstractNum w:abstractNumId="53" w15:restartNumberingAfterBreak="0">
     <w:nsid w:val="4E4731B4"/>
     <w:multiLevelType w:val="multilevel"/>
     <w:tmpl w:val="2000001F"/>
@@ -8704,7 +8964,7 @@
       </w:pPr>
     </w:lvl>
   </w:abstractNum>
-  <w:abstractNum w:abstractNumId="53" w15:restartNumberingAfterBreak="0">
+  <w:abstractNum w:abstractNumId="54" w15:restartNumberingAfterBreak="0">
     <w:nsid w:val="4F071222"/>
     <w:multiLevelType w:val="multilevel"/>
     <w:tmpl w:val="865E40CE"/>
@@ -8825,7 +9085,7 @@
       </w:rPr>
     </w:lvl>
   </w:abstractNum>
-  <w:abstractNum w:abstractNumId="54" w15:restartNumberingAfterBreak="0">
+  <w:abstractNum w:abstractNumId="55" w15:restartNumberingAfterBreak="0">
     <w:nsid w:val="4FB75C53"/>
     <w:multiLevelType w:val="multilevel"/>
     <w:tmpl w:val="6B76211E"/>
@@ -8938,7 +9198,7 @@
       </w:rPr>
     </w:lvl>
   </w:abstractNum>
-  <w:abstractNum w:abstractNumId="55" w15:restartNumberingAfterBreak="0">
+  <w:abstractNum w:abstractNumId="56" w15:restartNumberingAfterBreak="0">
     <w:nsid w:val="51A60D1C"/>
     <w:multiLevelType w:val="multilevel"/>
     <w:tmpl w:val="4CB0774A"/>
@@ -9051,7 +9311,7 @@
       </w:rPr>
     </w:lvl>
   </w:abstractNum>
-  <w:abstractNum w:abstractNumId="56" w15:restartNumberingAfterBreak="0">
+  <w:abstractNum w:abstractNumId="57" w15:restartNumberingAfterBreak="0">
     <w:nsid w:val="51D75E0C"/>
     <w:multiLevelType w:val="multilevel"/>
     <w:tmpl w:val="98241E2C"/>
@@ -9164,7 +9424,7 @@
       </w:rPr>
     </w:lvl>
   </w:abstractNum>
-  <w:abstractNum w:abstractNumId="57" w15:restartNumberingAfterBreak="0">
+  <w:abstractNum w:abstractNumId="58" w15:restartNumberingAfterBreak="0">
     <w:nsid w:val="53FB7FB5"/>
     <w:multiLevelType w:val="hybridMultilevel"/>
     <w:tmpl w:val="AAAABC98"/>
@@ -9253,7 +9513,7 @@
       </w:pPr>
     </w:lvl>
   </w:abstractNum>
-  <w:abstractNum w:abstractNumId="58" w15:restartNumberingAfterBreak="0">
+  <w:abstractNum w:abstractNumId="59" w15:restartNumberingAfterBreak="0">
     <w:nsid w:val="59B1363D"/>
     <w:multiLevelType w:val="multilevel"/>
     <w:tmpl w:val="03F64E8E"/>
@@ -9374,7 +9634,7 @@
       </w:rPr>
     </w:lvl>
   </w:abstractNum>
-  <w:abstractNum w:abstractNumId="59" w15:restartNumberingAfterBreak="0">
+  <w:abstractNum w:abstractNumId="60" w15:restartNumberingAfterBreak="0">
     <w:nsid w:val="5A5F2DF3"/>
     <w:multiLevelType w:val="multilevel"/>
     <w:tmpl w:val="865E40CE"/>
@@ -9495,7 +9755,7 @@
       </w:rPr>
     </w:lvl>
   </w:abstractNum>
-  <w:abstractNum w:abstractNumId="60" w15:restartNumberingAfterBreak="0">
+  <w:abstractNum w:abstractNumId="61" w15:restartNumberingAfterBreak="0">
     <w:nsid w:val="5AF820BF"/>
     <w:multiLevelType w:val="multilevel"/>
     <w:tmpl w:val="4CB0774A"/>
@@ -9608,7 +9868,120 @@
       </w:rPr>
     </w:lvl>
   </w:abstractNum>
-  <w:abstractNum w:abstractNumId="61" w15:restartNumberingAfterBreak="0">
+  <w:abstractNum w:abstractNumId="62" w15:restartNumberingAfterBreak="0">
+    <w:nsid w:val="5C667B23"/>
+    <w:multiLevelType w:val="hybridMultilevel"/>
+    <w:tmpl w:val="93C8CEC8"/>
+    <w:lvl w:ilvl="0" w:tplc="6772E4C4">
+      <w:start w:val="1"/>
+      <w:numFmt w:val="bullet"/>
+      <w:lvlText w:val=""/>
+      <w:lvlJc w:val="left"/>
+      <w:pPr>
+        <w:ind w:left="1020" w:hanging="360"/>
+      </w:pPr>
+      <w:rPr>
+        <w:rFonts w:ascii="Symbol" w:hAnsi="Symbol"/>
+      </w:rPr>
+    </w:lvl>
+    <w:lvl w:ilvl="1" w:tplc="E9C27A08">
+      <w:start w:val="1"/>
+      <w:numFmt w:val="bullet"/>
+      <w:lvlText w:val=""/>
+      <w:lvlJc w:val="left"/>
+      <w:pPr>
+        <w:ind w:left="1020" w:hanging="360"/>
+      </w:pPr>
+      <w:rPr>
+        <w:rFonts w:ascii="Symbol" w:hAnsi="Symbol"/>
+      </w:rPr>
+    </w:lvl>
+    <w:lvl w:ilvl="2" w:tplc="1BF62E4A">
+      <w:start w:val="1"/>
+      <w:numFmt w:val="bullet"/>
+      <w:lvlText w:val=""/>
+      <w:lvlJc w:val="left"/>
+      <w:pPr>
+        <w:ind w:left="1020" w:hanging="360"/>
+      </w:pPr>
+      <w:rPr>
+        <w:rFonts w:ascii="Symbol" w:hAnsi="Symbol"/>
+      </w:rPr>
+    </w:lvl>
+    <w:lvl w:ilvl="3" w:tplc="1A6884F2">
+      <w:start w:val="1"/>
+      <w:numFmt w:val="bullet"/>
+      <w:lvlText w:val=""/>
+      <w:lvlJc w:val="left"/>
+      <w:pPr>
+        <w:ind w:left="1020" w:hanging="360"/>
+      </w:pPr>
+      <w:rPr>
+        <w:rFonts w:ascii="Symbol" w:hAnsi="Symbol"/>
+      </w:rPr>
+    </w:lvl>
+    <w:lvl w:ilvl="4" w:tplc="CC64AB5C">
+      <w:start w:val="1"/>
+      <w:numFmt w:val="bullet"/>
+      <w:lvlText w:val=""/>
+      <w:lvlJc w:val="left"/>
+      <w:pPr>
+        <w:ind w:left="1020" w:hanging="360"/>
+      </w:pPr>
+      <w:rPr>
+        <w:rFonts w:ascii="Symbol" w:hAnsi="Symbol"/>
+      </w:rPr>
+    </w:lvl>
+    <w:lvl w:ilvl="5" w:tplc="6B262A9E">
+      <w:start w:val="1"/>
+      <w:numFmt w:val="bullet"/>
+      <w:lvlText w:val=""/>
+      <w:lvlJc w:val="left"/>
+      <w:pPr>
+        <w:ind w:left="1020" w:hanging="360"/>
+      </w:pPr>
+      <w:rPr>
+        <w:rFonts w:ascii="Symbol" w:hAnsi="Symbol"/>
+      </w:rPr>
+    </w:lvl>
+    <w:lvl w:ilvl="6" w:tplc="76A4E3D8">
+      <w:start w:val="1"/>
+      <w:numFmt w:val="bullet"/>
+      <w:lvlText w:val=""/>
+      <w:lvlJc w:val="left"/>
+      <w:pPr>
+        <w:ind w:left="1020" w:hanging="360"/>
+      </w:pPr>
+      <w:rPr>
+        <w:rFonts w:ascii="Symbol" w:hAnsi="Symbol"/>
+      </w:rPr>
+    </w:lvl>
+    <w:lvl w:ilvl="7" w:tplc="5DD050DA">
+      <w:start w:val="1"/>
+      <w:numFmt w:val="bullet"/>
+      <w:lvlText w:val=""/>
+      <w:lvlJc w:val="left"/>
+      <w:pPr>
+        <w:ind w:left="1020" w:hanging="360"/>
+      </w:pPr>
+      <w:rPr>
+        <w:rFonts w:ascii="Symbol" w:hAnsi="Symbol"/>
+      </w:rPr>
+    </w:lvl>
+    <w:lvl w:ilvl="8" w:tplc="3A483CE8">
+      <w:start w:val="1"/>
+      <w:numFmt w:val="bullet"/>
+      <w:lvlText w:val=""/>
+      <w:lvlJc w:val="left"/>
+      <w:pPr>
+        <w:ind w:left="1020" w:hanging="360"/>
+      </w:pPr>
+      <w:rPr>
+        <w:rFonts w:ascii="Symbol" w:hAnsi="Symbol"/>
+      </w:rPr>
+    </w:lvl>
+  </w:abstractNum>
+  <w:abstractNum w:abstractNumId="63" w15:restartNumberingAfterBreak="0">
     <w:nsid w:val="5F2C638A"/>
     <w:multiLevelType w:val="hybridMultilevel"/>
     <w:tmpl w:val="37623A9A"/>
@@ -9697,7 +10070,7 @@
       </w:pPr>
     </w:lvl>
   </w:abstractNum>
-  <w:abstractNum w:abstractNumId="62" w15:restartNumberingAfterBreak="0">
+  <w:abstractNum w:abstractNumId="64" w15:restartNumberingAfterBreak="0">
     <w:nsid w:val="60BF3E6D"/>
     <w:multiLevelType w:val="multilevel"/>
     <w:tmpl w:val="03F64E8E"/>
@@ -9818,7 +10191,7 @@
       </w:rPr>
     </w:lvl>
   </w:abstractNum>
-  <w:abstractNum w:abstractNumId="63" w15:restartNumberingAfterBreak="0">
+  <w:abstractNum w:abstractNumId="65" w15:restartNumberingAfterBreak="0">
     <w:nsid w:val="60EB6669"/>
     <w:multiLevelType w:val="multilevel"/>
     <w:tmpl w:val="4CB0774A"/>
@@ -9931,7 +10304,7 @@
       </w:rPr>
     </w:lvl>
   </w:abstractNum>
-  <w:abstractNum w:abstractNumId="64" w15:restartNumberingAfterBreak="0">
+  <w:abstractNum w:abstractNumId="66" w15:restartNumberingAfterBreak="0">
     <w:nsid w:val="61803C40"/>
     <w:multiLevelType w:val="multilevel"/>
     <w:tmpl w:val="98241E2C"/>
@@ -10044,7 +10417,7 @@
       </w:rPr>
     </w:lvl>
   </w:abstractNum>
-  <w:abstractNum w:abstractNumId="65" w15:restartNumberingAfterBreak="0">
+  <w:abstractNum w:abstractNumId="67" w15:restartNumberingAfterBreak="0">
     <w:nsid w:val="61FC57FB"/>
     <w:multiLevelType w:val="multilevel"/>
     <w:tmpl w:val="4CB0774A"/>
@@ -10157,7 +10530,7 @@
       </w:rPr>
     </w:lvl>
   </w:abstractNum>
-  <w:abstractNum w:abstractNumId="66" w15:restartNumberingAfterBreak="0">
+  <w:abstractNum w:abstractNumId="68" w15:restartNumberingAfterBreak="0">
     <w:nsid w:val="620A6E37"/>
     <w:multiLevelType w:val="multilevel"/>
     <w:tmpl w:val="82D0F50E"/>
@@ -10270,7 +10643,7 @@
       </w:rPr>
     </w:lvl>
   </w:abstractNum>
-  <w:abstractNum w:abstractNumId="67" w15:restartNumberingAfterBreak="0">
+  <w:abstractNum w:abstractNumId="69" w15:restartNumberingAfterBreak="0">
     <w:nsid w:val="62D968D7"/>
     <w:multiLevelType w:val="multilevel"/>
     <w:tmpl w:val="4CB0774A"/>
@@ -10383,7 +10756,7 @@
       </w:rPr>
     </w:lvl>
   </w:abstractNum>
-  <w:abstractNum w:abstractNumId="68" w15:restartNumberingAfterBreak="0">
+  <w:abstractNum w:abstractNumId="70" w15:restartNumberingAfterBreak="0">
     <w:nsid w:val="650D7668"/>
     <w:multiLevelType w:val="multilevel"/>
     <w:tmpl w:val="9ABA7E84"/>
@@ -10496,7 +10869,7 @@
       </w:rPr>
     </w:lvl>
   </w:abstractNum>
-  <w:abstractNum w:abstractNumId="69" w15:restartNumberingAfterBreak="0">
+  <w:abstractNum w:abstractNumId="71" w15:restartNumberingAfterBreak="0">
     <w:nsid w:val="651A7558"/>
     <w:multiLevelType w:val="multilevel"/>
     <w:tmpl w:val="4D1467B8"/>
@@ -10609,7 +10982,7 @@
       </w:rPr>
     </w:lvl>
   </w:abstractNum>
-  <w:abstractNum w:abstractNumId="70" w15:restartNumberingAfterBreak="0">
+  <w:abstractNum w:abstractNumId="72" w15:restartNumberingAfterBreak="0">
     <w:nsid w:val="67492861"/>
     <w:multiLevelType w:val="hybridMultilevel"/>
     <w:tmpl w:val="CDC8233A"/>
@@ -10698,7 +11071,7 @@
       </w:pPr>
     </w:lvl>
   </w:abstractNum>
-  <w:abstractNum w:abstractNumId="71" w15:restartNumberingAfterBreak="0">
+  <w:abstractNum w:abstractNumId="73" w15:restartNumberingAfterBreak="0">
     <w:nsid w:val="67FD26ED"/>
     <w:multiLevelType w:val="multilevel"/>
     <w:tmpl w:val="27147F78"/>
@@ -10811,7 +11184,7 @@
       </w:rPr>
     </w:lvl>
   </w:abstractNum>
-  <w:abstractNum w:abstractNumId="72" w15:restartNumberingAfterBreak="0">
+  <w:abstractNum w:abstractNumId="74" w15:restartNumberingAfterBreak="0">
     <w:nsid w:val="69780020"/>
     <w:multiLevelType w:val="hybridMultilevel"/>
     <w:tmpl w:val="D4149C24"/>
@@ -10897,7 +11270,7 @@
       </w:pPr>
     </w:lvl>
   </w:abstractNum>
-  <w:abstractNum w:abstractNumId="73" w15:restartNumberingAfterBreak="0">
+  <w:abstractNum w:abstractNumId="75" w15:restartNumberingAfterBreak="0">
     <w:nsid w:val="6B334833"/>
     <w:multiLevelType w:val="multilevel"/>
     <w:tmpl w:val="45C4C14A"/>
@@ -11010,7 +11383,7 @@
       </w:rPr>
     </w:lvl>
   </w:abstractNum>
-  <w:abstractNum w:abstractNumId="74" w15:restartNumberingAfterBreak="0">
+  <w:abstractNum w:abstractNumId="76" w15:restartNumberingAfterBreak="0">
     <w:nsid w:val="6D837DE0"/>
     <w:multiLevelType w:val="multilevel"/>
     <w:tmpl w:val="98241E2C"/>
@@ -11123,7 +11496,7 @@
       </w:rPr>
     </w:lvl>
   </w:abstractNum>
-  <w:abstractNum w:abstractNumId="75" w15:restartNumberingAfterBreak="0">
+  <w:abstractNum w:abstractNumId="77" w15:restartNumberingAfterBreak="0">
     <w:nsid w:val="6E3710C9"/>
     <w:multiLevelType w:val="multilevel"/>
     <w:tmpl w:val="4D1467B8"/>
@@ -11236,7 +11609,7 @@
       </w:rPr>
     </w:lvl>
   </w:abstractNum>
-  <w:abstractNum w:abstractNumId="76" w15:restartNumberingAfterBreak="0">
+  <w:abstractNum w:abstractNumId="78" w15:restartNumberingAfterBreak="0">
     <w:nsid w:val="6EFA4061"/>
     <w:multiLevelType w:val="hybridMultilevel"/>
     <w:tmpl w:val="29FE5F0A"/>
@@ -11322,7 +11695,7 @@
       </w:pPr>
     </w:lvl>
   </w:abstractNum>
-  <w:abstractNum w:abstractNumId="77" w15:restartNumberingAfterBreak="0">
+  <w:abstractNum w:abstractNumId="79" w15:restartNumberingAfterBreak="0">
     <w:nsid w:val="70303C1B"/>
     <w:multiLevelType w:val="multilevel"/>
     <w:tmpl w:val="442EE610"/>
@@ -11435,7 +11808,120 @@
       </w:rPr>
     </w:lvl>
   </w:abstractNum>
-  <w:abstractNum w:abstractNumId="78" w15:restartNumberingAfterBreak="0">
+  <w:abstractNum w:abstractNumId="80" w15:restartNumberingAfterBreak="0">
+    <w:nsid w:val="710769BA"/>
+    <w:multiLevelType w:val="hybridMultilevel"/>
+    <w:tmpl w:val="83CA658C"/>
+    <w:lvl w:ilvl="0" w:tplc="4A668FAA">
+      <w:start w:val="1"/>
+      <w:numFmt w:val="bullet"/>
+      <w:lvlText w:val=""/>
+      <w:lvlJc w:val="left"/>
+      <w:pPr>
+        <w:ind w:left="1020" w:hanging="360"/>
+      </w:pPr>
+      <w:rPr>
+        <w:rFonts w:ascii="Symbol" w:hAnsi="Symbol"/>
+      </w:rPr>
+    </w:lvl>
+    <w:lvl w:ilvl="1" w:tplc="D96A59D0">
+      <w:start w:val="1"/>
+      <w:numFmt w:val="bullet"/>
+      <w:lvlText w:val=""/>
+      <w:lvlJc w:val="left"/>
+      <w:pPr>
+        <w:ind w:left="1020" w:hanging="360"/>
+      </w:pPr>
+      <w:rPr>
+        <w:rFonts w:ascii="Symbol" w:hAnsi="Symbol"/>
+      </w:rPr>
+    </w:lvl>
+    <w:lvl w:ilvl="2" w:tplc="E11ED1C2">
+      <w:start w:val="1"/>
+      <w:numFmt w:val="bullet"/>
+      <w:lvlText w:val=""/>
+      <w:lvlJc w:val="left"/>
+      <w:pPr>
+        <w:ind w:left="1020" w:hanging="360"/>
+      </w:pPr>
+      <w:rPr>
+        <w:rFonts w:ascii="Symbol" w:hAnsi="Symbol"/>
+      </w:rPr>
+    </w:lvl>
+    <w:lvl w:ilvl="3" w:tplc="7AA2019E">
+      <w:start w:val="1"/>
+      <w:numFmt w:val="bullet"/>
+      <w:lvlText w:val=""/>
+      <w:lvlJc w:val="left"/>
+      <w:pPr>
+        <w:ind w:left="1020" w:hanging="360"/>
+      </w:pPr>
+      <w:rPr>
+        <w:rFonts w:ascii="Symbol" w:hAnsi="Symbol"/>
+      </w:rPr>
+    </w:lvl>
+    <w:lvl w:ilvl="4" w:tplc="5F3A8DFE">
+      <w:start w:val="1"/>
+      <w:numFmt w:val="bullet"/>
+      <w:lvlText w:val=""/>
+      <w:lvlJc w:val="left"/>
+      <w:pPr>
+        <w:ind w:left="1020" w:hanging="360"/>
+      </w:pPr>
+      <w:rPr>
+        <w:rFonts w:ascii="Symbol" w:hAnsi="Symbol"/>
+      </w:rPr>
+    </w:lvl>
+    <w:lvl w:ilvl="5" w:tplc="DCC4E0AE">
+      <w:start w:val="1"/>
+      <w:numFmt w:val="bullet"/>
+      <w:lvlText w:val=""/>
+      <w:lvlJc w:val="left"/>
+      <w:pPr>
+        <w:ind w:left="1020" w:hanging="360"/>
+      </w:pPr>
+      <w:rPr>
+        <w:rFonts w:ascii="Symbol" w:hAnsi="Symbol"/>
+      </w:rPr>
+    </w:lvl>
+    <w:lvl w:ilvl="6" w:tplc="2E2EE7B8">
+      <w:start w:val="1"/>
+      <w:numFmt w:val="bullet"/>
+      <w:lvlText w:val=""/>
+      <w:lvlJc w:val="left"/>
+      <w:pPr>
+        <w:ind w:left="1020" w:hanging="360"/>
+      </w:pPr>
+      <w:rPr>
+        <w:rFonts w:ascii="Symbol" w:hAnsi="Symbol"/>
+      </w:rPr>
+    </w:lvl>
+    <w:lvl w:ilvl="7" w:tplc="2E582E92">
+      <w:start w:val="1"/>
+      <w:numFmt w:val="bullet"/>
+      <w:lvlText w:val=""/>
+      <w:lvlJc w:val="left"/>
+      <w:pPr>
+        <w:ind w:left="1020" w:hanging="360"/>
+      </w:pPr>
+      <w:rPr>
+        <w:rFonts w:ascii="Symbol" w:hAnsi="Symbol"/>
+      </w:rPr>
+    </w:lvl>
+    <w:lvl w:ilvl="8" w:tplc="FF46E2C4">
+      <w:start w:val="1"/>
+      <w:numFmt w:val="bullet"/>
+      <w:lvlText w:val=""/>
+      <w:lvlJc w:val="left"/>
+      <w:pPr>
+        <w:ind w:left="1020" w:hanging="360"/>
+      </w:pPr>
+      <w:rPr>
+        <w:rFonts w:ascii="Symbol" w:hAnsi="Symbol"/>
+      </w:rPr>
+    </w:lvl>
+  </w:abstractNum>
+  <w:abstractNum w:abstractNumId="81" w15:restartNumberingAfterBreak="0">
     <w:nsid w:val="71A068B9"/>
     <w:multiLevelType w:val="multilevel"/>
     <w:tmpl w:val="8E4EB2BC"/>
@@ -11548,7 +12034,7 @@
       </w:rPr>
     </w:lvl>
   </w:abstractNum>
-  <w:abstractNum w:abstractNumId="79" w15:restartNumberingAfterBreak="0">
+  <w:abstractNum w:abstractNumId="82" w15:restartNumberingAfterBreak="0">
     <w:nsid w:val="724E5EC7"/>
     <w:multiLevelType w:val="multilevel"/>
     <w:tmpl w:val="03F64E8E"/>
@@ -11669,7 +12155,7 @@
       </w:rPr>
     </w:lvl>
   </w:abstractNum>
-  <w:abstractNum w:abstractNumId="80" w15:restartNumberingAfterBreak="0">
+  <w:abstractNum w:abstractNumId="83" w15:restartNumberingAfterBreak="0">
     <w:nsid w:val="727B2835"/>
     <w:multiLevelType w:val="multilevel"/>
     <w:tmpl w:val="4D1467B8"/>
@@ -11782,7 +12268,7 @@
       </w:rPr>
     </w:lvl>
   </w:abstractNum>
-  <w:abstractNum w:abstractNumId="81" w15:restartNumberingAfterBreak="0">
+  <w:abstractNum w:abstractNumId="84" w15:restartNumberingAfterBreak="0">
     <w:nsid w:val="736244A2"/>
     <w:multiLevelType w:val="hybridMultilevel"/>
     <w:tmpl w:val="5C849B58"/>
@@ -11871,7 +12357,7 @@
       </w:pPr>
     </w:lvl>
   </w:abstractNum>
-  <w:abstractNum w:abstractNumId="82" w15:restartNumberingAfterBreak="0">
+  <w:abstractNum w:abstractNumId="85" w15:restartNumberingAfterBreak="0">
     <w:nsid w:val="7ACB1F9C"/>
     <w:multiLevelType w:val="multilevel"/>
     <w:tmpl w:val="6A3C145E"/>
@@ -11984,7 +12470,7 @@
       </w:rPr>
     </w:lvl>
   </w:abstractNum>
-  <w:abstractNum w:abstractNumId="83" w15:restartNumberingAfterBreak="0">
+  <w:abstractNum w:abstractNumId="86" w15:restartNumberingAfterBreak="0">
     <w:nsid w:val="7B925BAA"/>
     <w:multiLevelType w:val="multilevel"/>
     <w:tmpl w:val="4CB0774A"/>
@@ -12097,7 +12583,7 @@
       </w:rPr>
     </w:lvl>
   </w:abstractNum>
-  <w:abstractNum w:abstractNumId="84" w15:restartNumberingAfterBreak="0">
+  <w:abstractNum w:abstractNumId="87" w15:restartNumberingAfterBreak="0">
     <w:nsid w:val="7BCC1554"/>
     <w:multiLevelType w:val="multilevel"/>
     <w:tmpl w:val="8E8E87FE"/>
@@ -12210,7 +12696,7 @@
       </w:rPr>
     </w:lvl>
   </w:abstractNum>
-  <w:abstractNum w:abstractNumId="85" w15:restartNumberingAfterBreak="0">
+  <w:abstractNum w:abstractNumId="88" w15:restartNumberingAfterBreak="0">
     <w:nsid w:val="7C727421"/>
     <w:multiLevelType w:val="multilevel"/>
     <w:tmpl w:val="4CB0774A"/>
@@ -12323,7 +12809,120 @@
       </w:rPr>
     </w:lvl>
   </w:abstractNum>
-  <w:abstractNum w:abstractNumId="86" w15:restartNumberingAfterBreak="0">
+  <w:abstractNum w:abstractNumId="89" w15:restartNumberingAfterBreak="0">
+    <w:nsid w:val="7E596FE3"/>
+    <w:multiLevelType w:val="hybridMultilevel"/>
+    <w:tmpl w:val="2E582AC6"/>
+    <w:lvl w:ilvl="0" w:tplc="60D0753E">
+      <w:start w:val="1"/>
+      <w:numFmt w:val="bullet"/>
+      <w:lvlText w:val=""/>
+      <w:lvlJc w:val="left"/>
+      <w:pPr>
+        <w:ind w:left="1020" w:hanging="360"/>
+      </w:pPr>
+      <w:rPr>
+        <w:rFonts w:ascii="Symbol" w:hAnsi="Symbol"/>
+      </w:rPr>
+    </w:lvl>
+    <w:lvl w:ilvl="1" w:tplc="2E6C6E7E">
+      <w:start w:val="1"/>
+      <w:numFmt w:val="bullet"/>
+      <w:lvlText w:val=""/>
+      <w:lvlJc w:val="left"/>
+      <w:pPr>
+        <w:ind w:left="1020" w:hanging="360"/>
+      </w:pPr>
+      <w:rPr>
+        <w:rFonts w:ascii="Symbol" w:hAnsi="Symbol"/>
+      </w:rPr>
+    </w:lvl>
+    <w:lvl w:ilvl="2" w:tplc="5B5C3E84">
+      <w:start w:val="1"/>
+      <w:numFmt w:val="bullet"/>
+      <w:lvlText w:val=""/>
+      <w:lvlJc w:val="left"/>
+      <w:pPr>
+        <w:ind w:left="1020" w:hanging="360"/>
+      </w:pPr>
+      <w:rPr>
+        <w:rFonts w:ascii="Symbol" w:hAnsi="Symbol"/>
+      </w:rPr>
+    </w:lvl>
+    <w:lvl w:ilvl="3" w:tplc="CFBE381E">
+      <w:start w:val="1"/>
+      <w:numFmt w:val="bullet"/>
+      <w:lvlText w:val=""/>
+      <w:lvlJc w:val="left"/>
+      <w:pPr>
+        <w:ind w:left="1020" w:hanging="360"/>
+      </w:pPr>
+      <w:rPr>
+        <w:rFonts w:ascii="Symbol" w:hAnsi="Symbol"/>
+      </w:rPr>
+    </w:lvl>
+    <w:lvl w:ilvl="4" w:tplc="4F085CFC">
+      <w:start w:val="1"/>
+      <w:numFmt w:val="bullet"/>
+      <w:lvlText w:val=""/>
+      <w:lvlJc w:val="left"/>
+      <w:pPr>
+        <w:ind w:left="1020" w:hanging="360"/>
+      </w:pPr>
+      <w:rPr>
+        <w:rFonts w:ascii="Symbol" w:hAnsi="Symbol"/>
+      </w:rPr>
+    </w:lvl>
+    <w:lvl w:ilvl="5" w:tplc="85629A1C">
+      <w:start w:val="1"/>
+      <w:numFmt w:val="bullet"/>
+      <w:lvlText w:val=""/>
+      <w:lvlJc w:val="left"/>
+      <w:pPr>
+        <w:ind w:left="1020" w:hanging="360"/>
+      </w:pPr>
+      <w:rPr>
+        <w:rFonts w:ascii="Symbol" w:hAnsi="Symbol"/>
+      </w:rPr>
+    </w:lvl>
+    <w:lvl w:ilvl="6" w:tplc="CE008E22">
+      <w:start w:val="1"/>
+      <w:numFmt w:val="bullet"/>
+      <w:lvlText w:val=""/>
+      <w:lvlJc w:val="left"/>
+      <w:pPr>
+        <w:ind w:left="1020" w:hanging="360"/>
+      </w:pPr>
+      <w:rPr>
+        <w:rFonts w:ascii="Symbol" w:hAnsi="Symbol"/>
+      </w:rPr>
+    </w:lvl>
+    <w:lvl w:ilvl="7" w:tplc="4F666B00">
+      <w:start w:val="1"/>
+      <w:numFmt w:val="bullet"/>
+      <w:lvlText w:val=""/>
+      <w:lvlJc w:val="left"/>
+      <w:pPr>
+        <w:ind w:left="1020" w:hanging="360"/>
+      </w:pPr>
+      <w:rPr>
+        <w:rFonts w:ascii="Symbol" w:hAnsi="Symbol"/>
+      </w:rPr>
+    </w:lvl>
+    <w:lvl w:ilvl="8" w:tplc="532E71B6">
+      <w:start w:val="1"/>
+      <w:numFmt w:val="bullet"/>
+      <w:lvlText w:val=""/>
+      <w:lvlJc w:val="left"/>
+      <w:pPr>
+        <w:ind w:left="1020" w:hanging="360"/>
+      </w:pPr>
+      <w:rPr>
+        <w:rFonts w:ascii="Symbol" w:hAnsi="Symbol"/>
+      </w:rPr>
+    </w:lvl>
+  </w:abstractNum>
+  <w:abstractNum w:abstractNumId="90" w15:restartNumberingAfterBreak="0">
     <w:nsid w:val="7FF231D1"/>
     <w:multiLevelType w:val="multilevel"/>
     <w:tmpl w:val="45C4C14A"/>
@@ -12440,7 +13039,7 @@
     <w:abstractNumId w:val="3"/>
   </w:num>
   <w:num w:numId="2" w16cid:durableId="1865900103">
-    <w:abstractNumId w:val="57"/>
+    <w:abstractNumId w:val="58"/>
   </w:num>
   <w:num w:numId="3" w16cid:durableId="112602994">
     <w:abstractNumId w:val="9"/>
@@ -12449,67 +13048,67 @@
     <w:abstractNumId w:val="5"/>
   </w:num>
   <w:num w:numId="5" w16cid:durableId="1160661700">
-    <w:abstractNumId w:val="80"/>
+    <w:abstractNumId w:val="83"/>
   </w:num>
   <w:num w:numId="6" w16cid:durableId="282422001">
-    <w:abstractNumId w:val="75"/>
+    <w:abstractNumId w:val="77"/>
   </w:num>
   <w:num w:numId="7" w16cid:durableId="1966957692">
-    <w:abstractNumId w:val="69"/>
+    <w:abstractNumId w:val="71"/>
   </w:num>
   <w:num w:numId="8" w16cid:durableId="1126148">
-    <w:abstractNumId w:val="59"/>
+    <w:abstractNumId w:val="60"/>
   </w:num>
   <w:num w:numId="9" w16cid:durableId="393430128">
-    <w:abstractNumId w:val="39"/>
+    <w:abstractNumId w:val="40"/>
   </w:num>
   <w:num w:numId="10" w16cid:durableId="1059785478">
-    <w:abstractNumId w:val="61"/>
+    <w:abstractNumId w:val="63"/>
   </w:num>
   <w:num w:numId="11" w16cid:durableId="1433404329">
     <w:abstractNumId w:val="6"/>
   </w:num>
   <w:num w:numId="12" w16cid:durableId="175340571">
-    <w:abstractNumId w:val="62"/>
+    <w:abstractNumId w:val="64"/>
   </w:num>
   <w:num w:numId="13" w16cid:durableId="484706193">
-    <w:abstractNumId w:val="70"/>
+    <w:abstractNumId w:val="72"/>
   </w:num>
   <w:num w:numId="14" w16cid:durableId="1861120073">
-    <w:abstractNumId w:val="79"/>
+    <w:abstractNumId w:val="82"/>
   </w:num>
   <w:num w:numId="15" w16cid:durableId="1975089351">
-    <w:abstractNumId w:val="53"/>
+    <w:abstractNumId w:val="54"/>
   </w:num>
   <w:num w:numId="16" w16cid:durableId="2041121750">
-    <w:abstractNumId w:val="41"/>
+    <w:abstractNumId w:val="42"/>
   </w:num>
   <w:num w:numId="17" w16cid:durableId="1090539792">
-    <w:abstractNumId w:val="27"/>
+    <w:abstractNumId w:val="28"/>
   </w:num>
   <w:num w:numId="18" w16cid:durableId="1675180609">
     <w:abstractNumId w:val="10"/>
   </w:num>
   <w:num w:numId="19" w16cid:durableId="1361932569">
-    <w:abstractNumId w:val="30"/>
+    <w:abstractNumId w:val="31"/>
   </w:num>
   <w:num w:numId="20" w16cid:durableId="2060205044">
-    <w:abstractNumId w:val="52"/>
+    <w:abstractNumId w:val="53"/>
   </w:num>
   <w:num w:numId="21" w16cid:durableId="1952275785">
     <w:abstractNumId w:val="1"/>
   </w:num>
   <w:num w:numId="22" w16cid:durableId="1749185155">
-    <w:abstractNumId w:val="55"/>
+    <w:abstractNumId w:val="56"/>
   </w:num>
   <w:num w:numId="23" w16cid:durableId="931937944">
     <w:abstractNumId w:val="7"/>
   </w:num>
   <w:num w:numId="24" w16cid:durableId="1833644209">
-    <w:abstractNumId w:val="45"/>
+    <w:abstractNumId w:val="46"/>
   </w:num>
   <w:num w:numId="25" w16cid:durableId="893544920">
-    <w:abstractNumId w:val="48"/>
+    <w:abstractNumId w:val="49"/>
   </w:num>
   <w:num w:numId="26" w16cid:durableId="1638953488">
     <w:abstractNumId w:val="12"/>
@@ -12518,186 +13117,206 @@
     <w:abstractNumId w:val="4"/>
   </w:num>
   <w:num w:numId="28" w16cid:durableId="1961103950">
+    <w:abstractNumId w:val="90"/>
+  </w:num>
+  <w:num w:numId="29" w16cid:durableId="1439988581">
+    <w:abstractNumId w:val="30"/>
+  </w:num>
+  <w:num w:numId="30" w16cid:durableId="1861969121">
+    <w:abstractNumId w:val="52"/>
+  </w:num>
+  <w:num w:numId="31" w16cid:durableId="1976645057">
+    <w:abstractNumId w:val="67"/>
+  </w:num>
+  <w:num w:numId="32" w16cid:durableId="2069760884">
+    <w:abstractNumId w:val="26"/>
+  </w:num>
+  <w:num w:numId="33" w16cid:durableId="1746296805">
+    <w:abstractNumId w:val="61"/>
+  </w:num>
+  <w:num w:numId="34" w16cid:durableId="1277758964">
     <w:abstractNumId w:val="86"/>
   </w:num>
-  <w:num w:numId="29" w16cid:durableId="1439988581">
-    <w:abstractNumId w:val="29"/>
-  </w:num>
-  <w:num w:numId="30" w16cid:durableId="1861969121">
-    <w:abstractNumId w:val="51"/>
-  </w:num>
-  <w:num w:numId="31" w16cid:durableId="1976645057">
-    <w:abstractNumId w:val="65"/>
-  </w:num>
-  <w:num w:numId="32" w16cid:durableId="2069760884">
-    <w:abstractNumId w:val="25"/>
-  </w:num>
-  <w:num w:numId="33" w16cid:durableId="1746296805">
-    <w:abstractNumId w:val="60"/>
-  </w:num>
-  <w:num w:numId="34" w16cid:durableId="1277758964">
-    <w:abstractNumId w:val="83"/>
-  </w:num>
   <w:num w:numId="35" w16cid:durableId="814227445">
-    <w:abstractNumId w:val="42"/>
+    <w:abstractNumId w:val="43"/>
   </w:num>
   <w:num w:numId="36" w16cid:durableId="433676169">
-    <w:abstractNumId w:val="67"/>
+    <w:abstractNumId w:val="69"/>
   </w:num>
   <w:num w:numId="37" w16cid:durableId="1897928516">
-    <w:abstractNumId w:val="23"/>
+    <w:abstractNumId w:val="24"/>
   </w:num>
   <w:num w:numId="38" w16cid:durableId="897281932">
     <w:abstractNumId w:val="11"/>
   </w:num>
   <w:num w:numId="39" w16cid:durableId="1370178757">
-    <w:abstractNumId w:val="73"/>
+    <w:abstractNumId w:val="75"/>
   </w:num>
   <w:num w:numId="40" w16cid:durableId="385491493">
-    <w:abstractNumId w:val="63"/>
+    <w:abstractNumId w:val="65"/>
   </w:num>
   <w:num w:numId="41" w16cid:durableId="367529667">
-    <w:abstractNumId w:val="85"/>
+    <w:abstractNumId w:val="88"/>
   </w:num>
   <w:num w:numId="42" w16cid:durableId="1826698583">
     <w:abstractNumId w:val="13"/>
   </w:num>
   <w:num w:numId="43" w16cid:durableId="1197696164">
-    <w:abstractNumId w:val="44"/>
+    <w:abstractNumId w:val="45"/>
   </w:num>
   <w:num w:numId="44" w16cid:durableId="278492450">
-    <w:abstractNumId w:val="38"/>
+    <w:abstractNumId w:val="39"/>
   </w:num>
   <w:num w:numId="45" w16cid:durableId="922372486">
-    <w:abstractNumId w:val="32"/>
+    <w:abstractNumId w:val="33"/>
   </w:num>
   <w:num w:numId="46" w16cid:durableId="104932611">
     <w:abstractNumId w:val="14"/>
   </w:num>
   <w:num w:numId="47" w16cid:durableId="922029454">
-    <w:abstractNumId w:val="33"/>
+    <w:abstractNumId w:val="34"/>
   </w:num>
   <w:num w:numId="48" w16cid:durableId="416294757">
     <w:abstractNumId w:val="15"/>
   </w:num>
   <w:num w:numId="49" w16cid:durableId="1348555842">
-    <w:abstractNumId w:val="37"/>
+    <w:abstractNumId w:val="38"/>
   </w:num>
   <w:num w:numId="50" w16cid:durableId="449983401">
     <w:abstractNumId w:val="16"/>
   </w:num>
   <w:num w:numId="51" w16cid:durableId="609238979">
-    <w:abstractNumId w:val="58"/>
+    <w:abstractNumId w:val="59"/>
   </w:num>
   <w:num w:numId="52" w16cid:durableId="1742291217">
-    <w:abstractNumId w:val="56"/>
+    <w:abstractNumId w:val="57"/>
   </w:num>
   <w:num w:numId="53" w16cid:durableId="1140920915">
-    <w:abstractNumId w:val="26"/>
+    <w:abstractNumId w:val="27"/>
   </w:num>
   <w:num w:numId="54" w16cid:durableId="705371222">
-    <w:abstractNumId w:val="34"/>
+    <w:abstractNumId w:val="35"/>
   </w:num>
   <w:num w:numId="55" w16cid:durableId="805314077">
     <w:abstractNumId w:val="2"/>
   </w:num>
   <w:num w:numId="56" w16cid:durableId="2099327385">
-    <w:abstractNumId w:val="68"/>
+    <w:abstractNumId w:val="70"/>
   </w:num>
   <w:num w:numId="57" w16cid:durableId="1122651809">
-    <w:abstractNumId w:val="31"/>
+    <w:abstractNumId w:val="32"/>
   </w:num>
   <w:num w:numId="58" w16cid:durableId="308945658">
     <w:abstractNumId w:val="0"/>
   </w:num>
   <w:num w:numId="59" w16cid:durableId="1588345667">
-    <w:abstractNumId w:val="50"/>
+    <w:abstractNumId w:val="51"/>
   </w:num>
   <w:num w:numId="60" w16cid:durableId="1558055649">
-    <w:abstractNumId w:val="74"/>
+    <w:abstractNumId w:val="76"/>
   </w:num>
   <w:num w:numId="61" w16cid:durableId="2001346743">
-    <w:abstractNumId w:val="36"/>
+    <w:abstractNumId w:val="37"/>
   </w:num>
   <w:num w:numId="62" w16cid:durableId="751857215">
-    <w:abstractNumId w:val="64"/>
+    <w:abstractNumId w:val="66"/>
   </w:num>
   <w:num w:numId="63" w16cid:durableId="749035295">
-    <w:abstractNumId w:val="76"/>
+    <w:abstractNumId w:val="78"/>
   </w:num>
   <w:num w:numId="64" w16cid:durableId="1420449094">
-    <w:abstractNumId w:val="43"/>
+    <w:abstractNumId w:val="44"/>
   </w:num>
   <w:num w:numId="65" w16cid:durableId="1368606467">
-    <w:abstractNumId w:val="77"/>
+    <w:abstractNumId w:val="79"/>
   </w:num>
   <w:num w:numId="66" w16cid:durableId="472990596">
-    <w:abstractNumId w:val="72"/>
+    <w:abstractNumId w:val="74"/>
   </w:num>
   <w:num w:numId="67" w16cid:durableId="1535800602">
     <w:abstractNumId w:val="8"/>
   </w:num>
   <w:num w:numId="68" w16cid:durableId="1807240576">
-    <w:abstractNumId w:val="82"/>
+    <w:abstractNumId w:val="85"/>
   </w:num>
   <w:num w:numId="69" w16cid:durableId="1890410576">
     <w:abstractNumId w:val="19"/>
   </w:num>
   <w:num w:numId="70" w16cid:durableId="1522011410">
-    <w:abstractNumId w:val="22"/>
+    <w:abstractNumId w:val="23"/>
   </w:num>
   <w:num w:numId="71" w16cid:durableId="1811825329">
-    <w:abstractNumId w:val="49"/>
+    <w:abstractNumId w:val="50"/>
   </w:num>
   <w:num w:numId="72" w16cid:durableId="721174677">
-    <w:abstractNumId w:val="66"/>
+    <w:abstractNumId w:val="68"/>
   </w:num>
   <w:num w:numId="73" w16cid:durableId="1385643499">
     <w:abstractNumId w:val="20"/>
   </w:num>
   <w:num w:numId="74" w16cid:durableId="2074304524">
-    <w:abstractNumId w:val="84"/>
+    <w:abstractNumId w:val="87"/>
   </w:num>
   <w:num w:numId="75" w16cid:durableId="565336577">
-    <w:abstractNumId w:val="35"/>
+    <w:abstractNumId w:val="36"/>
   </w:num>
   <w:num w:numId="76" w16cid:durableId="1442653433">
     <w:abstractNumId w:val="17"/>
   </w:num>
   <w:num w:numId="77" w16cid:durableId="1647515994">
-    <w:abstractNumId w:val="71"/>
+    <w:abstractNumId w:val="73"/>
   </w:num>
   <w:num w:numId="78" w16cid:durableId="419450667">
-    <w:abstractNumId w:val="24"/>
+    <w:abstractNumId w:val="25"/>
   </w:num>
   <w:num w:numId="79" w16cid:durableId="1869684962">
-    <w:abstractNumId w:val="28"/>
+    <w:abstractNumId w:val="29"/>
   </w:num>
   <w:num w:numId="80" w16cid:durableId="1580286604">
-    <w:abstractNumId w:val="54"/>
+    <w:abstractNumId w:val="55"/>
   </w:num>
   <w:num w:numId="81" w16cid:durableId="433134793">
-    <w:abstractNumId w:val="40"/>
+    <w:abstractNumId w:val="41"/>
   </w:num>
   <w:num w:numId="82" w16cid:durableId="151532767">
-    <w:abstractNumId w:val="21"/>
+    <w:abstractNumId w:val="22"/>
   </w:num>
   <w:num w:numId="83" w16cid:durableId="1767310913">
     <w:abstractNumId w:val="18"/>
   </w:num>
   <w:num w:numId="84" w16cid:durableId="1986204928">
+    <w:abstractNumId w:val="48"/>
+  </w:num>
+  <w:num w:numId="85" w16cid:durableId="1624187032">
+    <w:abstractNumId w:val="84"/>
+  </w:num>
+  <w:num w:numId="86" w16cid:durableId="670841831">
     <w:abstractNumId w:val="47"/>
   </w:num>
-  <w:num w:numId="85" w16cid:durableId="1624187032">
+  <w:num w:numId="87" w16cid:durableId="899940442">
     <w:abstractNumId w:val="81"/>
   </w:num>
-  <w:num w:numId="86" w16cid:durableId="670841831">
-    <w:abstractNumId w:val="46"/>
+  <w:num w:numId="88" w16cid:durableId="1844465295">
+    <w:abstractNumId w:val="62"/>
   </w:num>
-  <w:num w:numId="87" w16cid:durableId="899940442">
-    <w:abstractNumId w:val="78"/>
+  <w:num w:numId="89" w16cid:durableId="462889366">
+    <w:abstractNumId w:val="21"/>
+  </w:num>
+  <w:num w:numId="90" w16cid:durableId="527260338">
+    <w:abstractNumId w:val="80"/>
+  </w:num>
+  <w:num w:numId="91" w16cid:durableId="1892107662">
+    <w:abstractNumId w:val="89"/>
   </w:num>
 </w:numbering>
+</file>
+
+<file path=word/people.xml><?xml version="1.0" encoding="utf-8"?>
+<w15:people xmlns:wpc="http://schemas.microsoft.com/office/word/2010/wordprocessingCanvas" xmlns:cx="http://schemas.microsoft.com/office/drawing/2014/chartex" xmlns:cx1="http://schemas.microsoft.com/office/drawing/2015/9/8/chartex" xmlns:cx2="http://schemas.microsoft.com/office/drawing/2015/10/21/chartex" xmlns:cx3="http://schemas.microsoft.com/office/drawing/2016/5/9/chartex" xmlns:cx4="http://schemas.microsoft.com/office/drawing/2016/5/10/chartex" xmlns:cx5="http://schemas.microsoft.com/office/drawing/2016/5/11/chartex" xmlns:cx6="http://schemas.microsoft.com/office/drawing/2016/5/12/chartex" xmlns:cx7="http://schemas.microsoft.com/office/drawing/2016/5/13/chartex" xmlns:cx8="http://schemas.microsoft.com/office/drawing/2016/5/14/chartex" xmlns:mc="http://schemas.openxmlformats.org/markup-compatibility/2006" xmlns:aink="http://schemas.microsoft.com/office/drawing/2016/ink" xmlns:am3d="http://schemas.microsoft.com/office/drawing/2017/model3d" xmlns:o="urn:schemas-microsoft-com:office:office" xmlns:oel="http://schemas.microsoft.com/office/2019/extlst" xmlns:r="http://schemas.openxmlformats.org/officeDocument/2006/relationships" xmlns:m="http://schemas.openxmlformats.org/officeDocument/2006/math" xmlns:v="urn:schemas-microsoft-com:vml" xmlns:wp14="http://schemas.microsoft.com/office/word/2010/wordprocessingDrawing" xmlns:wp="http://schemas.openxmlformats.org/drawingml/2006/wordprocessingDrawing" xmlns:w10="urn:schemas-microsoft-com:office:word" xmlns:w="http://schemas.openxmlformats.org/wordprocessingml/2006/main" xmlns:w14="http://schemas.microsoft.com/office/word/2010/wordml" xmlns:w15="http://schemas.microsoft.com/office/word/2012/wordml" xmlns:w16cex="http://schemas.microsoft.com/office/word/2018/wordml/cex" xmlns:w16cid="http://schemas.microsoft.com/office/word/2016/wordml/cid" xmlns:w16="http://schemas.microsoft.com/office/word/2018/wordml" xmlns:w16sdtdh="http://schemas.microsoft.com/office/word/2020/wordml/sdtdatahash" xmlns:w16se="http://schemas.microsoft.com/office/word/2015/wordml/symex" xmlns:wpg="http://schemas.microsoft.com/office/word/2010/wordprocessingGroup" xmlns:wpi="http://schemas.microsoft.com/office/word/2010/wordprocessingInk" xmlns:wne="http://schemas.microsoft.com/office/word/2006/wordml" xmlns:wps="http://schemas.microsoft.com/office/word/2010/wordprocessingShape" mc:Ignorable="w14 w15 w16se w16cid w16 w16cex w16sdtdh wp14">
+  <w15:person w15:author="Hannah saunders">
+    <w15:presenceInfo w15:providerId="Windows Live" w15:userId="fe85f871b4aa5d81"/>
+  </w15:person>
+</w15:people>
 </file>
 
 <file path=word/styles.xml><?xml version="1.0" encoding="utf-8"?>
@@ -13759,6 +14378,72 @@
     <w:uiPriority w:val="99"/>
     <w:rsid w:val="00D77BDF"/>
   </w:style>
+  <w:style w:type="character" w:styleId="CommentReference">
+    <w:name w:val="annotation reference"/>
+    <w:basedOn w:val="DefaultParagraphFont"/>
+    <w:uiPriority w:val="99"/>
+    <w:semiHidden/>
+    <w:unhideWhenUsed/>
+    <w:rsid w:val="00D32392"/>
+    <w:rPr>
+      <w:sz w:val="16"/>
+      <w:szCs w:val="16"/>
+    </w:rPr>
+  </w:style>
+  <w:style w:type="paragraph" w:styleId="CommentText">
+    <w:name w:val="annotation text"/>
+    <w:basedOn w:val="Normal"/>
+    <w:link w:val="CommentTextChar"/>
+    <w:uiPriority w:val="99"/>
+    <w:unhideWhenUsed/>
+    <w:rsid w:val="00D32392"/>
+    <w:pPr>
+      <w:spacing w:line="240" w:lineRule="auto"/>
+    </w:pPr>
+    <w:rPr>
+      <w:sz w:val="20"/>
+      <w:szCs w:val="20"/>
+    </w:rPr>
+  </w:style>
+  <w:style w:type="character" w:customStyle="1" w:styleId="CommentTextChar">
+    <w:name w:val="Comment Text Char"/>
+    <w:basedOn w:val="DefaultParagraphFont"/>
+    <w:link w:val="CommentText"/>
+    <w:uiPriority w:val="99"/>
+    <w:rsid w:val="00D32392"/>
+    <w:rPr>
+      <w:sz w:val="20"/>
+      <w:szCs w:val="20"/>
+    </w:rPr>
+  </w:style>
+  <w:style w:type="paragraph" w:styleId="CommentSubject">
+    <w:name w:val="annotation subject"/>
+    <w:basedOn w:val="CommentText"/>
+    <w:next w:val="CommentText"/>
+    <w:link w:val="CommentSubjectChar"/>
+    <w:uiPriority w:val="99"/>
+    <w:semiHidden/>
+    <w:unhideWhenUsed/>
+    <w:rsid w:val="00D32392"/>
+    <w:rPr>
+      <w:b/>
+      <w:bCs/>
+    </w:rPr>
+  </w:style>
+  <w:style w:type="character" w:customStyle="1" w:styleId="CommentSubjectChar">
+    <w:name w:val="Comment Subject Char"/>
+    <w:basedOn w:val="CommentTextChar"/>
+    <w:link w:val="CommentSubject"/>
+    <w:uiPriority w:val="99"/>
+    <w:semiHidden/>
+    <w:rsid w:val="00D32392"/>
+    <w:rPr>
+      <w:b/>
+      <w:bCs/>
+      <w:sz w:val="20"/>
+      <w:szCs w:val="20"/>
+    </w:rPr>
+  </w:style>
 </w:styles>
 </file>
 

</xml_diff>

<commit_message>
Aanpassingen aan de productbacklog t/m punt 10
</commit_message>
<xml_diff>
--- a/documentatie/manage en control/Productbacklog_groep_12.docx
+++ b/documentatie/manage en control/Productbacklog_groep_12.docx
@@ -123,6 +123,7 @@
                                 <w:dataBinding w:prefixMappings="xmlns:ns0='http://purl.org/dc/elements/1.1/' xmlns:ns1='http://schemas.openxmlformats.org/package/2006/metadata/core-properties' " w:xpath="/ns1:coreProperties[1]/ns0:creator[1]" w:storeItemID="{6C3C8BC8-F283-45AE-878A-BAB7291924A1}"/>
                                 <w:text/>
                               </w:sdtPr>
+                              <w:sdtEndPr/>
                               <w:sdtContent>
                                 <w:p>
                                   <w:pPr>
@@ -163,6 +164,7 @@
                                   <w:dataBinding w:prefixMappings="xmlns:ns0='http://schemas.openxmlformats.org/officeDocument/2006/extended-properties' " w:xpath="/ns0:Properties[1]/ns0:Company[1]" w:storeItemID="{6668398D-A668-4E3E-A5EB-62B293D839F1}"/>
                                   <w:text/>
                                 </w:sdtPr>
+                                <w:sdtEndPr/>
                                 <w:sdtContent>
                                   <w:r>
                                     <w:rPr>
@@ -191,6 +193,7 @@
                                   <w:dataBinding w:prefixMappings="xmlns:ns0='http://schemas.microsoft.com/office/2006/coverPageProps' " w:xpath="/ns0:CoverPageProperties[1]/ns0:CompanyAddress[1]" w:storeItemID="{55AF091B-3C7A-41E3-B477-F2FDAA23CFDA}"/>
                                   <w:text/>
                                 </w:sdtPr>
+                                <w:sdtEndPr/>
                                 <w:sdtContent>
                                   <w:r>
                                     <w:rPr>
@@ -260,6 +263,7 @@
                                 <w:dataBinding w:prefixMappings="xmlns:ns0='http://purl.org/dc/elements/1.1/' xmlns:ns1='http://schemas.openxmlformats.org/package/2006/metadata/core-properties' " w:xpath="/ns1:coreProperties[1]/ns0:title[1]" w:storeItemID="{6C3C8BC8-F283-45AE-878A-BAB7291924A1}"/>
                                 <w:text/>
                               </w:sdtPr>
+                              <w:sdtEndPr/>
                               <w:sdtContent>
                                 <w:p>
                                   <w:pPr>
@@ -342,6 +346,7 @@
                           <w:dataBinding w:prefixMappings="xmlns:ns0='http://purl.org/dc/elements/1.1/' xmlns:ns1='http://schemas.openxmlformats.org/package/2006/metadata/core-properties' " w:xpath="/ns1:coreProperties[1]/ns0:creator[1]" w:storeItemID="{6C3C8BC8-F283-45AE-878A-BAB7291924A1}"/>
                           <w:text/>
                         </w:sdtPr>
+                        <w:sdtEndPr/>
                         <w:sdtContent>
                           <w:p>
                             <w:pPr>
@@ -382,6 +387,7 @@
                             <w:dataBinding w:prefixMappings="xmlns:ns0='http://schemas.openxmlformats.org/officeDocument/2006/extended-properties' " w:xpath="/ns0:Properties[1]/ns0:Company[1]" w:storeItemID="{6668398D-A668-4E3E-A5EB-62B293D839F1}"/>
                             <w:text/>
                           </w:sdtPr>
+                          <w:sdtEndPr/>
                           <w:sdtContent>
                             <w:r>
                               <w:rPr>
@@ -410,6 +416,7 @@
                             <w:dataBinding w:prefixMappings="xmlns:ns0='http://schemas.microsoft.com/office/2006/coverPageProps' " w:xpath="/ns0:CoverPageProperties[1]/ns0:CompanyAddress[1]" w:storeItemID="{55AF091B-3C7A-41E3-B477-F2FDAA23CFDA}"/>
                             <w:text/>
                           </w:sdtPr>
+                          <w:sdtEndPr/>
                           <w:sdtContent>
                             <w:r>
                               <w:rPr>
@@ -445,6 +452,7 @@
                           <w:dataBinding w:prefixMappings="xmlns:ns0='http://purl.org/dc/elements/1.1/' xmlns:ns1='http://schemas.openxmlformats.org/package/2006/metadata/core-properties' " w:xpath="/ns1:coreProperties[1]/ns0:title[1]" w:storeItemID="{6C3C8BC8-F283-45AE-878A-BAB7291924A1}"/>
                           <w:text/>
                         </w:sdtPr>
+                        <w:sdtEndPr/>
                         <w:sdtContent>
                           <w:p>
                             <w:pPr>
@@ -507,6 +515,7 @@
           <w:docPartUnique/>
         </w:docPartObj>
       </w:sdtPr>
+      <w:sdtEndPr/>
       <w:sdtContent>
         <w:p/>
         <w:p>
@@ -534,10 +543,10 @@
         <w:tblLook w:val="04A0" w:firstRow="1" w:lastRow="0" w:firstColumn="1" w:lastColumn="0" w:noHBand="0" w:noVBand="1"/>
       </w:tblPr>
       <w:tblGrid>
-        <w:gridCol w:w="3195"/>
-        <w:gridCol w:w="3202"/>
-        <w:gridCol w:w="3768"/>
-        <w:gridCol w:w="3729"/>
+        <w:gridCol w:w="3136"/>
+        <w:gridCol w:w="3471"/>
+        <w:gridCol w:w="3658"/>
+        <w:gridCol w:w="3629"/>
         <w:gridCol w:w="1494"/>
       </w:tblGrid>
       <w:tr>
@@ -692,13 +701,16 @@
               <w:cnfStyle w:val="000000000000" w:firstRow="0" w:lastRow="0" w:firstColumn="0" w:lastColumn="0" w:oddVBand="0" w:evenVBand="0" w:oddHBand="0" w:evenHBand="0" w:firstRowFirstColumn="0" w:firstRowLastColumn="0" w:lastRowFirstColumn="0" w:lastRowLastColumn="0"/>
             </w:pPr>
             <w:r>
-              <w:t>Con</w:t>
-            </w:r>
-            <w:r>
-              <w:t xml:space="preserve"> </w:t>
-            </w:r>
-            <w:r>
-              <w:t>De mogelijkheid om een connectie te initiëren met andere banken.</w:t>
+              <w:t>De mogelijkheid om een connectie te initiëren met andere banken</w:t>
+            </w:r>
+            <w:r>
+              <w:t xml:space="preserve"> cre</w:t>
+            </w:r>
+            <w:r>
+              <w:t>ëren</w:t>
+            </w:r>
+            <w:r>
+              <w:t>.</w:t>
             </w:r>
           </w:p>
           <w:p>
@@ -711,21 +723,57 @@
               <w:cnfStyle w:val="000000000000" w:firstRow="0" w:lastRow="0" w:firstColumn="0" w:lastColumn="0" w:oddVBand="0" w:evenVBand="0" w:oddHBand="0" w:evenHBand="0" w:firstRowFirstColumn="0" w:firstRowLastColumn="0" w:lastRowFirstColumn="0" w:lastRowLastColumn="0"/>
             </w:pPr>
             <w:r>
-              <w:t>Transactieverzoek naar andere bank sturen.</w:t>
-            </w:r>
-          </w:p>
-        </w:tc>
-        <w:tc>
-          <w:tcPr>
-            <w:tcW w:w="0" w:type="auto"/>
-          </w:tcPr>
-          <w:p>
-            <w:pPr>
-              <w:cnfStyle w:val="000000000000" w:firstRow="0" w:lastRow="0" w:firstColumn="0" w:lastColumn="0" w:oddVBand="0" w:evenVBand="0" w:oddHBand="0" w:evenHBand="0" w:firstRowFirstColumn="0" w:firstRowLastColumn="0" w:lastRowFirstColumn="0" w:lastRowLastColumn="0"/>
-            </w:pPr>
-            <w:r>
-              <w:t xml:space="preserve">De gebruiker kan bij een pinautomaat van een andere bank zonder problemen geld pinnen. </w:t>
-            </w:r>
+              <w:t>Code schrijven om een t</w:t>
+            </w:r>
+            <w:r>
+              <w:t xml:space="preserve">ransactieverzoek naar andere bank </w:t>
+            </w:r>
+            <w:r>
+              <w:t xml:space="preserve">te </w:t>
+            </w:r>
+            <w:r>
+              <w:t>sturen.</w:t>
+            </w:r>
+          </w:p>
+          <w:p>
+            <w:pPr>
+              <w:pStyle w:val="ListParagraph"/>
+              <w:numPr>
+                <w:ilvl w:val="1"/>
+                <w:numId w:val="2"/>
+              </w:numPr>
+              <w:cnfStyle w:val="000000000000" w:firstRow="0" w:lastRow="0" w:firstColumn="0" w:lastColumn="0" w:oddVBand="0" w:evenVBand="0" w:oddHBand="0" w:evenHBand="0" w:firstRowFirstColumn="0" w:firstRowLastColumn="0" w:lastRowFirstColumn="0" w:lastRowLastColumn="0"/>
+            </w:pPr>
+            <w:r>
+              <w:t xml:space="preserve">Code schrijven om een </w:t>
+            </w:r>
+            <w:r>
+              <w:t>transactieverzoek van een andere bank te kunnen verwerken.</w:t>
+            </w:r>
+          </w:p>
+        </w:tc>
+        <w:tc>
+          <w:tcPr>
+            <w:tcW w:w="0" w:type="auto"/>
+          </w:tcPr>
+          <w:p>
+            <w:pPr>
+              <w:cnfStyle w:val="000000000000" w:firstRow="0" w:lastRow="0" w:firstColumn="0" w:lastColumn="0" w:oddVBand="0" w:evenVBand="0" w:oddHBand="0" w:evenHBand="0" w:firstRowFirstColumn="0" w:firstRowLastColumn="0" w:lastRowFirstColumn="0" w:lastRowLastColumn="0"/>
+            </w:pPr>
+            <w:r>
+              <w:t xml:space="preserve">De gebruiker moet bij de pinautomaat kunnen </w:t>
+            </w:r>
+            <w:r>
+              <w:t>pinnen ongeacht bij welke bank hij of zij een rekening heeft afgesloten</w:t>
+            </w:r>
+            <w:r>
+              <w:t>.</w:t>
+            </w:r>
+          </w:p>
+          <w:p>
+            <w:pPr>
+              <w:cnfStyle w:val="000000000000" w:firstRow="0" w:lastRow="0" w:firstColumn="0" w:lastColumn="0" w:oddVBand="0" w:evenVBand="0" w:oddHBand="0" w:evenHBand="0" w:firstRowFirstColumn="0" w:firstRowLastColumn="0" w:lastRowFirstColumn="0" w:lastRowLastColumn="0"/>
+            </w:pPr>
           </w:p>
         </w:tc>
         <w:tc>
@@ -781,7 +829,37 @@
               <w:cnfStyle w:val="000000000000" w:firstRow="0" w:lastRow="0" w:firstColumn="0" w:lastColumn="0" w:oddVBand="0" w:evenVBand="0" w:oddHBand="0" w:evenHBand="0" w:firstRowFirstColumn="0" w:firstRowLastColumn="0" w:lastRowFirstColumn="0" w:lastRowLastColumn="0"/>
             </w:pPr>
             <w:r>
-              <w:t>Als bank wil ik dat de pinautomaten zijn verbonden met de bank via een gemeenschappelijke server.</w:t>
+              <w:t>Als bank</w:t>
+            </w:r>
+            <w:r>
+              <w:t>eigenaar</w:t>
+            </w:r>
+            <w:r>
+              <w:t xml:space="preserve"> wil ik dat de pinautomaten zijn verbonden met de bank via een gemeenschappelijke server</w:t>
+            </w:r>
+            <w:r>
+              <w:t>,</w:t>
+            </w:r>
+            <w:r>
+              <w:t xml:space="preserve"> zodat alle </w:t>
+            </w:r>
+            <w:r>
+              <w:t>pinautomaten</w:t>
+            </w:r>
+            <w:r>
+              <w:t>,</w:t>
+            </w:r>
+            <w:r>
+              <w:t xml:space="preserve"> die in gebruik gesteld gaan worden</w:t>
+            </w:r>
+            <w:r>
+              <w:t>,</w:t>
+            </w:r>
+            <w:r>
+              <w:t xml:space="preserve"> met dezelfde data werken</w:t>
+            </w:r>
+            <w:r>
+              <w:t>.</w:t>
             </w:r>
           </w:p>
         </w:tc>
@@ -799,7 +877,13 @@
               <w:cnfStyle w:val="000000000000" w:firstRow="0" w:lastRow="0" w:firstColumn="0" w:lastColumn="0" w:oddVBand="0" w:evenVBand="0" w:oddHBand="0" w:evenHBand="0" w:firstRowFirstColumn="0" w:firstRowLastColumn="0" w:lastRowFirstColumn="0" w:lastRowLastColumn="0"/>
             </w:pPr>
             <w:r>
-              <w:t>Het opzetten van een gemeenschappelijke server.</w:t>
+              <w:t>E</w:t>
+            </w:r>
+            <w:r>
+              <w:t xml:space="preserve">en </w:t>
+            </w:r>
+            <w:r>
+              <w:t>server opzetten waar de bank op kan draaien.</w:t>
             </w:r>
           </w:p>
           <w:p>
@@ -812,13 +896,29 @@
               <w:cnfStyle w:val="000000000000" w:firstRow="0" w:lastRow="0" w:firstColumn="0" w:lastColumn="0" w:oddVBand="0" w:evenVBand="0" w:oddHBand="0" w:evenHBand="0" w:firstRowFirstColumn="0" w:firstRowLastColumn="0" w:lastRowFirstColumn="0" w:lastRowLastColumn="0"/>
             </w:pPr>
             <w:r>
-              <w:t xml:space="preserve">Het </w:t>
-            </w:r>
-            <w:r>
-              <w:t>creëren</w:t>
-            </w:r>
-            <w:r>
-              <w:t xml:space="preserve"> van communicatie tussen de pinautomaat en de bank server.</w:t>
+              <w:t>Onderzoeken hoe de pinautomaat verbonden kan worden met de server</w:t>
+            </w:r>
+            <w:r>
+              <w:t>.</w:t>
+            </w:r>
+          </w:p>
+          <w:p>
+            <w:pPr>
+              <w:pStyle w:val="ListParagraph"/>
+              <w:numPr>
+                <w:ilvl w:val="1"/>
+                <w:numId w:val="3"/>
+              </w:numPr>
+              <w:cnfStyle w:val="000000000000" w:firstRow="0" w:lastRow="0" w:firstColumn="0" w:lastColumn="0" w:oddVBand="0" w:evenVBand="0" w:oddHBand="0" w:evenHBand="0" w:firstRowFirstColumn="0" w:firstRowLastColumn="0" w:lastRowFirstColumn="0" w:lastRowLastColumn="0"/>
+            </w:pPr>
+            <w:r>
+              <w:t xml:space="preserve">Code schrijven om de pinautomaat met de </w:t>
+            </w:r>
+            <w:r>
+              <w:t>server te verbinden</w:t>
+            </w:r>
+            <w:r>
+              <w:t>.</w:t>
             </w:r>
           </w:p>
         </w:tc>
@@ -888,7 +988,19 @@
               <w:cnfStyle w:val="000000000000" w:firstRow="0" w:lastRow="0" w:firstColumn="0" w:lastColumn="0" w:oddVBand="0" w:evenVBand="0" w:oddHBand="0" w:evenHBand="0" w:firstRowFirstColumn="0" w:firstRowLastColumn="0" w:lastRowFirstColumn="0" w:lastRowLastColumn="0"/>
             </w:pPr>
             <w:r>
-              <w:t>Als bankeigenaar wil ik dat de pinautomaat in een algemene omgeving bruikbaar is.</w:t>
+              <w:t>Als bankeigenaar wil ik dat de pinautomaat in een algemene omgeving bruikbaar is</w:t>
+            </w:r>
+            <w:r>
+              <w:t>,</w:t>
+            </w:r>
+            <w:r>
+              <w:t xml:space="preserve"> zodat deze </w:t>
+            </w:r>
+            <w:r>
+              <w:t>op elke plek, die ik wil, ingezet kan worden</w:t>
+            </w:r>
+            <w:r>
+              <w:t>.</w:t>
             </w:r>
           </w:p>
         </w:tc>
@@ -906,13 +1018,7 @@
               <w:cnfStyle w:val="000000000000" w:firstRow="0" w:lastRow="0" w:firstColumn="0" w:lastColumn="0" w:oddVBand="0" w:evenVBand="0" w:oddHBand="0" w:evenHBand="0" w:firstRowFirstColumn="0" w:firstRowLastColumn="0" w:lastRowFirstColumn="0" w:lastRowLastColumn="0"/>
             </w:pPr>
             <w:r>
-              <w:t xml:space="preserve">Het </w:t>
-            </w:r>
-            <w:r>
-              <w:t>creëren</w:t>
-            </w:r>
-            <w:r>
-              <w:t xml:space="preserve"> van een prototype van de pinautomaat.</w:t>
+              <w:t>Een prototype voor de pinautomaat ontwerpen.</w:t>
             </w:r>
           </w:p>
           <w:p>
@@ -925,31 +1031,53 @@
               <w:cnfStyle w:val="000000000000" w:firstRow="0" w:lastRow="0" w:firstColumn="0" w:lastColumn="0" w:oddVBand="0" w:evenVBand="0" w:oddHBand="0" w:evenHBand="0" w:firstRowFirstColumn="0" w:firstRowLastColumn="0" w:lastRowFirstColumn="0" w:lastRowLastColumn="0"/>
             </w:pPr>
             <w:r>
-              <w:t xml:space="preserve">Het creëren van een </w:t>
-            </w:r>
-            <w:r>
-              <w:t xml:space="preserve">pinautomaat </w:t>
-            </w:r>
-            <w:r>
-              <w:t>die niet na een klap uit elkaar valt.</w:t>
-            </w:r>
-          </w:p>
-          <w:p>
-            <w:pPr>
-              <w:cnfStyle w:val="000000000000" w:firstRow="0" w:lastRow="0" w:firstColumn="0" w:lastColumn="0" w:oddVBand="0" w:evenVBand="0" w:oddHBand="0" w:evenHBand="0" w:firstRowFirstColumn="0" w:firstRowLastColumn="0" w:lastRowFirstColumn="0" w:lastRowLastColumn="0"/>
-            </w:pPr>
-          </w:p>
-        </w:tc>
-        <w:tc>
-          <w:tcPr>
-            <w:tcW w:w="0" w:type="auto"/>
-          </w:tcPr>
-          <w:p>
-            <w:pPr>
-              <w:cnfStyle w:val="000000000000" w:firstRow="0" w:lastRow="0" w:firstColumn="0" w:lastColumn="0" w:oddVBand="0" w:evenVBand="0" w:oddHBand="0" w:evenHBand="0" w:firstRowFirstColumn="0" w:firstRowLastColumn="0" w:lastRowFirstColumn="0" w:lastRowLastColumn="0"/>
-            </w:pPr>
-            <w:r>
-              <w:t>De pinautomaat werkt in een algemene omgeving.</w:t>
+              <w:t>Het prototype realiseren</w:t>
+            </w:r>
+            <w:r>
+              <w:t>.</w:t>
+            </w:r>
+          </w:p>
+          <w:p>
+            <w:pPr>
+              <w:pStyle w:val="ListParagraph"/>
+              <w:numPr>
+                <w:ilvl w:val="1"/>
+                <w:numId w:val="26"/>
+              </w:numPr>
+              <w:cnfStyle w:val="000000000000" w:firstRow="0" w:lastRow="0" w:firstColumn="0" w:lastColumn="0" w:oddVBand="0" w:evenVBand="0" w:oddHBand="0" w:evenHBand="0" w:firstRowFirstColumn="0" w:firstRowLastColumn="0" w:lastRowFirstColumn="0" w:lastRowLastColumn="0"/>
+            </w:pPr>
+            <w:r>
+              <w:t>Een robuust</w:t>
+            </w:r>
+            <w:r>
+              <w:t>e versie van de pinautomaat bouwen.</w:t>
+            </w:r>
+          </w:p>
+          <w:p>
+            <w:pPr>
+              <w:cnfStyle w:val="000000000000" w:firstRow="0" w:lastRow="0" w:firstColumn="0" w:lastColumn="0" w:oddVBand="0" w:evenVBand="0" w:oddHBand="0" w:evenHBand="0" w:firstRowFirstColumn="0" w:firstRowLastColumn="0" w:lastRowFirstColumn="0" w:lastRowLastColumn="0"/>
+            </w:pPr>
+          </w:p>
+        </w:tc>
+        <w:tc>
+          <w:tcPr>
+            <w:tcW w:w="0" w:type="auto"/>
+          </w:tcPr>
+          <w:p>
+            <w:pPr>
+              <w:cnfStyle w:val="000000000000" w:firstRow="0" w:lastRow="0" w:firstColumn="0" w:lastColumn="0" w:oddVBand="0" w:evenVBand="0" w:oddHBand="0" w:evenHBand="0" w:firstRowFirstColumn="0" w:firstRowLastColumn="0" w:lastRowFirstColumn="0" w:lastRowLastColumn="0"/>
+            </w:pPr>
+            <w:r>
+              <w:t>De pinautomaat werkt in een algemene omgeving</w:t>
+            </w:r>
+            <w:r>
+              <w:t xml:space="preserve">, zoals </w:t>
+            </w:r>
+            <w:r>
+              <w:t>op een plein in een stad</w:t>
+            </w:r>
+            <w:r>
+              <w:t>.</w:t>
             </w:r>
           </w:p>
         </w:tc>
@@ -1024,29 +1152,41 @@
               <w:cnfStyle w:val="000000000000" w:firstRow="0" w:lastRow="0" w:firstColumn="0" w:lastColumn="0" w:oddVBand="0" w:evenVBand="0" w:oddHBand="0" w:evenHBand="0" w:firstRowFirstColumn="0" w:firstRowLastColumn="0" w:lastRowFirstColumn="0" w:lastRowLastColumn="0"/>
             </w:pPr>
             <w:r>
-              <w:t>Het schrijven van een code die n</w:t>
-            </w:r>
-            <w:r>
-              <w:t xml:space="preserve">a </w:t>
-            </w:r>
-            <w:r>
-              <w:t xml:space="preserve">de </w:t>
-            </w:r>
-            <w:r>
-              <w:t>transactie een pop-up met vraag of er een bon geprint moet worden.</w:t>
-            </w:r>
-          </w:p>
-        </w:tc>
-        <w:tc>
-          <w:tcPr>
-            <w:tcW w:w="0" w:type="auto"/>
-          </w:tcPr>
-          <w:p>
-            <w:pPr>
-              <w:cnfStyle w:val="000000000000" w:firstRow="0" w:lastRow="0" w:firstColumn="0" w:lastColumn="0" w:oddVBand="0" w:evenVBand="0" w:oddHBand="0" w:evenHBand="0" w:firstRowFirstColumn="0" w:firstRowLastColumn="0" w:lastRowFirstColumn="0" w:lastRowLastColumn="0"/>
-            </w:pPr>
-            <w:r>
-              <w:t>De pinautomaat geeft de optie om een bon te laten printen.</w:t>
+              <w:t xml:space="preserve">Code schrijven om de gebruiker te vragen of hij of zij een </w:t>
+            </w:r>
+            <w:r>
+              <w:t>bon wil hebben.</w:t>
+            </w:r>
+          </w:p>
+        </w:tc>
+        <w:tc>
+          <w:tcPr>
+            <w:tcW w:w="0" w:type="auto"/>
+          </w:tcPr>
+          <w:p>
+            <w:pPr>
+              <w:cnfStyle w:val="000000000000" w:firstRow="0" w:lastRow="0" w:firstColumn="0" w:lastColumn="0" w:oddVBand="0" w:evenVBand="0" w:oddHBand="0" w:evenHBand="0" w:firstRowFirstColumn="0" w:firstRowLastColumn="0" w:lastRowFirstColumn="0" w:lastRowLastColumn="0"/>
+            </w:pPr>
+            <w:r>
+              <w:t>De pinautomaat geeft</w:t>
+            </w:r>
+            <w:r>
+              <w:t>,</w:t>
+            </w:r>
+            <w:r>
+              <w:t xml:space="preserve"> </w:t>
+            </w:r>
+            <w:r>
+              <w:t>na</w:t>
+            </w:r>
+            <w:r>
+              <w:t xml:space="preserve">dat de gebruiker </w:t>
+            </w:r>
+            <w:r>
+              <w:t xml:space="preserve">het bedrag heeft goedgekeurd, </w:t>
+            </w:r>
+            <w:r>
+              <w:t>de optie om een bon te laten printen.</w:t>
             </w:r>
           </w:p>
         </w:tc>
@@ -1091,20 +1231,61 @@
                 <w:bCs w:val="0"/>
               </w:rPr>
               <w:lastRenderedPageBreak/>
-              <w:t>Op de bon staat het gepinde bedrag en de tijd van de transactie</w:t>
-            </w:r>
-          </w:p>
-        </w:tc>
-        <w:tc>
-          <w:tcPr>
-            <w:tcW w:w="0" w:type="auto"/>
-          </w:tcPr>
-          <w:p>
-            <w:pPr>
-              <w:cnfStyle w:val="000000000000" w:firstRow="0" w:lastRow="0" w:firstColumn="0" w:lastColumn="0" w:oddVBand="0" w:evenVBand="0" w:oddHBand="0" w:evenHBand="0" w:firstRowFirstColumn="0" w:firstRowLastColumn="0" w:lastRowFirstColumn="0" w:lastRowLastColumn="0"/>
-            </w:pPr>
-            <w:r>
-              <w:t xml:space="preserve">Als gebruiker wil ik dat er op de bon staat de hoeveelheid die ik heb gepinde en wanneer deze transactie plaatsvond. </w:t>
+              <w:t>Op de bon staat het gepinde bedrag en de</w:t>
+            </w:r>
+            <w:r>
+              <w:rPr>
+                <w:b w:val="0"/>
+                <w:bCs w:val="0"/>
+              </w:rPr>
+              <w:t xml:space="preserve"> datum en</w:t>
+            </w:r>
+            <w:r>
+              <w:rPr>
+                <w:b w:val="0"/>
+                <w:bCs w:val="0"/>
+              </w:rPr>
+              <w:t xml:space="preserve"> tijd van de transactie</w:t>
+            </w:r>
+          </w:p>
+        </w:tc>
+        <w:tc>
+          <w:tcPr>
+            <w:tcW w:w="0" w:type="auto"/>
+          </w:tcPr>
+          <w:p>
+            <w:pPr>
+              <w:cnfStyle w:val="000000000000" w:firstRow="0" w:lastRow="0" w:firstColumn="0" w:lastColumn="0" w:oddVBand="0" w:evenVBand="0" w:oddHBand="0" w:evenHBand="0" w:firstRowFirstColumn="0" w:firstRowLastColumn="0" w:lastRowFirstColumn="0" w:lastRowLastColumn="0"/>
+            </w:pPr>
+            <w:r>
+              <w:t xml:space="preserve">Als gebruiker wil ik </w:t>
+            </w:r>
+            <w:r>
+              <w:t xml:space="preserve">dat </w:t>
+            </w:r>
+            <w:r>
+              <w:t>het gepinde bedrag en de datum en tij</w:t>
+            </w:r>
+            <w:r>
+              <w:t>d</w:t>
+            </w:r>
+            <w:r>
+              <w:t xml:space="preserve"> op de bon staat </w:t>
+            </w:r>
+            <w:r>
+              <w:t xml:space="preserve">zodat </w:t>
+            </w:r>
+            <w:r>
+              <w:t xml:space="preserve">ik dit kan </w:t>
+            </w:r>
+            <w:r>
+              <w:t xml:space="preserve">laten zien aan de bank mocht er iets fout </w:t>
+            </w:r>
+            <w:r>
+              <w:t xml:space="preserve"> </w:t>
+            </w:r>
+            <w:r>
+              <w:t>gaan met de transactie.</w:t>
             </w:r>
           </w:p>
         </w:tc>
@@ -1198,20 +1379,31 @@
           </w:p>
           <w:p>
             <w:pPr>
-              <w:cnfStyle w:val="000000000000" w:firstRow="0" w:lastRow="0" w:firstColumn="0" w:lastColumn="0" w:oddVBand="0" w:evenVBand="0" w:oddHBand="0" w:evenHBand="0" w:firstRowFirstColumn="0" w:firstRowLastColumn="0" w:lastRowFirstColumn="0" w:lastRowLastColumn="0"/>
-            </w:pPr>
-          </w:p>
-        </w:tc>
-        <w:tc>
-          <w:tcPr>
-            <w:tcW w:w="0" w:type="auto"/>
-          </w:tcPr>
-          <w:p>
-            <w:pPr>
-              <w:cnfStyle w:val="000000000000" w:firstRow="0" w:lastRow="0" w:firstColumn="0" w:lastColumn="0" w:oddVBand="0" w:evenVBand="0" w:oddHBand="0" w:evenHBand="0" w:firstRowFirstColumn="0" w:firstRowLastColumn="0" w:lastRowFirstColumn="0" w:lastRowLastColumn="0"/>
-            </w:pPr>
-            <w:r>
-              <w:t>Op de geprinte bon staat het gepinde bedrag en de tijdstip van de transactie.</w:t>
+              <w:pStyle w:val="ListParagraph"/>
+              <w:numPr>
+                <w:ilvl w:val="1"/>
+                <w:numId w:val="24"/>
+              </w:numPr>
+              <w:cnfStyle w:val="000000000000" w:firstRow="0" w:lastRow="0" w:firstColumn="0" w:lastColumn="0" w:oddVBand="0" w:evenVBand="0" w:oddHBand="0" w:evenHBand="0" w:firstRowFirstColumn="0" w:firstRowLastColumn="0" w:lastRowFirstColumn="0" w:lastRowLastColumn="0"/>
+            </w:pPr>
+            <w:r>
+              <w:t>Code schrijven om de bon printer te laten communiceren met de pinautomaat</w:t>
+            </w:r>
+            <w:r>
+              <w:t>.</w:t>
+            </w:r>
+          </w:p>
+        </w:tc>
+        <w:tc>
+          <w:tcPr>
+            <w:tcW w:w="0" w:type="auto"/>
+          </w:tcPr>
+          <w:p>
+            <w:pPr>
+              <w:cnfStyle w:val="000000000000" w:firstRow="0" w:lastRow="0" w:firstColumn="0" w:lastColumn="0" w:oddVBand="0" w:evenVBand="0" w:oddHBand="0" w:evenHBand="0" w:firstRowFirstColumn="0" w:firstRowLastColumn="0" w:lastRowFirstColumn="0" w:lastRowLastColumn="0"/>
+            </w:pPr>
+            <w:r>
+              <w:t>Op de bon worden het gepinde bedrag en de datum en tijd van de transactie geprint.</w:t>
             </w:r>
           </w:p>
         </w:tc>
@@ -1268,22 +1460,34 @@
               <w:cnfStyle w:val="000000000000" w:firstRow="0" w:lastRow="0" w:firstColumn="0" w:lastColumn="0" w:oddVBand="0" w:evenVBand="0" w:oddHBand="0" w:evenHBand="0" w:firstRowFirstColumn="0" w:firstRowLastColumn="0" w:lastRowFirstColumn="0" w:lastRowLastColumn="0"/>
             </w:pPr>
             <w:r>
-              <w:t>Als</w:t>
-            </w:r>
-            <w:r>
-              <w:t xml:space="preserve"> gebruiker van de pinautomaat </w:t>
-            </w:r>
-            <w:r>
-              <w:t>wil</w:t>
-            </w:r>
-            <w:r>
-              <w:t xml:space="preserve"> ik een kaartlezer zodat een </w:t>
-            </w:r>
-            <w:r>
-              <w:t>pinpas</w:t>
-            </w:r>
-            <w:r>
-              <w:t xml:space="preserve"> kan afgelezen worden.</w:t>
+              <w:t xml:space="preserve">Als </w:t>
+            </w:r>
+            <w:r>
+              <w:t xml:space="preserve">bankeigenaar wil ik dat de </w:t>
+            </w:r>
+            <w:r>
+              <w:t xml:space="preserve">gebruiker doormiddel van zijn of haar pinpas </w:t>
+            </w:r>
+            <w:r>
+              <w:t>gebruik kan maken van de</w:t>
+            </w:r>
+            <w:r>
+              <w:t xml:space="preserve"> </w:t>
+            </w:r>
+            <w:r>
+              <w:t>pinautomaat</w:t>
+            </w:r>
+            <w:r>
+              <w:t xml:space="preserve"> </w:t>
+            </w:r>
+            <w:r>
+              <w:t xml:space="preserve">zodat </w:t>
+            </w:r>
+            <w:r>
+              <w:t xml:space="preserve">de klant </w:t>
+            </w:r>
+            <w:r>
+              <w:t>de gegevens van zijn of haar bankrekening altijd bij zich heeft.</w:t>
             </w:r>
           </w:p>
         </w:tc>
@@ -1327,7 +1531,7 @@
               <w:cnfStyle w:val="000000000000" w:firstRow="0" w:lastRow="0" w:firstColumn="0" w:lastColumn="0" w:oddVBand="0" w:evenVBand="0" w:oddHBand="0" w:evenHBand="0" w:firstRowFirstColumn="0" w:firstRowLastColumn="0" w:lastRowFirstColumn="0" w:lastRowLastColumn="0"/>
             </w:pPr>
             <w:r>
-              <w:t>Kaartlezer coderen en in werking stellen.</w:t>
+              <w:t>Code schrijven zodat de kaartlezer kaarten kan herkennen.</w:t>
             </w:r>
           </w:p>
           <w:p>
@@ -1340,26 +1544,32 @@
               <w:cnfStyle w:val="000000000000" w:firstRow="0" w:lastRow="0" w:firstColumn="0" w:lastColumn="0" w:oddVBand="0" w:evenVBand="0" w:oddHBand="0" w:evenHBand="0" w:firstRowFirstColumn="0" w:firstRowLastColumn="0" w:lastRowFirstColumn="0" w:lastRowLastColumn="0"/>
             </w:pPr>
             <w:r>
-              <w:t>Communicatie van kaartlezer naar banksysteem.</w:t>
-            </w:r>
-          </w:p>
-        </w:tc>
-        <w:tc>
-          <w:tcPr>
-            <w:tcW w:w="0" w:type="auto"/>
-          </w:tcPr>
-          <w:p>
-            <w:pPr>
-              <w:cnfStyle w:val="000000000000" w:firstRow="0" w:lastRow="0" w:firstColumn="0" w:lastColumn="0" w:oddVBand="0" w:evenVBand="0" w:oddHBand="0" w:evenHBand="0" w:firstRowFirstColumn="0" w:firstRowLastColumn="0" w:lastRowFirstColumn="0" w:lastRowLastColumn="0"/>
-            </w:pPr>
-            <w:r>
-              <w:t xml:space="preserve">De kaartlezer kan alleen met een </w:t>
-            </w:r>
-            <w:r>
-              <w:t>pinpas</w:t>
-            </w:r>
-            <w:r>
-              <w:t xml:space="preserve"> een interactie leveren. </w:t>
+              <w:t>Code schrijven om de kaartlezer met de pinautomaat te laten communiceren.</w:t>
+            </w:r>
+          </w:p>
+        </w:tc>
+        <w:tc>
+          <w:tcPr>
+            <w:tcW w:w="0" w:type="auto"/>
+          </w:tcPr>
+          <w:p>
+            <w:pPr>
+              <w:cnfStyle w:val="000000000000" w:firstRow="0" w:lastRow="0" w:firstColumn="0" w:lastColumn="0" w:oddVBand="0" w:evenVBand="0" w:oddHBand="0" w:evenHBand="0" w:firstRowFirstColumn="0" w:firstRowLastColumn="0" w:lastRowFirstColumn="0" w:lastRowLastColumn="0"/>
+            </w:pPr>
+            <w:r>
+              <w:t xml:space="preserve">De kaartlezer kan kaarten herkennen en de </w:t>
+            </w:r>
+            <w:r>
+              <w:t>juiste</w:t>
+            </w:r>
+            <w:r>
+              <w:t xml:space="preserve"> </w:t>
+            </w:r>
+            <w:r>
+              <w:t>actie hiermee uitvoeren.</w:t>
+            </w:r>
+            <w:r>
+              <w:t xml:space="preserve"> </w:t>
             </w:r>
           </w:p>
         </w:tc>
@@ -1399,20 +1609,62 @@
                 <w:b w:val="0"/>
                 <w:bCs w:val="0"/>
               </w:rPr>
-              <w:t>De pinpas moet geblokkeerd worden na 3 foutieve pogingen.</w:t>
-            </w:r>
-          </w:p>
-        </w:tc>
-        <w:tc>
-          <w:tcPr>
-            <w:tcW w:w="0" w:type="auto"/>
-          </w:tcPr>
-          <w:p>
-            <w:pPr>
-              <w:cnfStyle w:val="000000000000" w:firstRow="0" w:lastRow="0" w:firstColumn="0" w:lastColumn="0" w:oddVBand="0" w:evenVBand="0" w:oddHBand="0" w:evenHBand="0" w:firstRowFirstColumn="0" w:firstRowLastColumn="0" w:lastRowFirstColumn="0" w:lastRowLastColumn="0"/>
-            </w:pPr>
-            <w:r>
-              <w:t>Als gebruiker van de pinpas wil ik dat de pas geblokkeerd wordt nadat de pincode 3 keer verkeerd wordt ingevoerd.</w:t>
+              <w:lastRenderedPageBreak/>
+              <w:t xml:space="preserve">De pinpas moet geblokkeerd worden na </w:t>
+            </w:r>
+            <w:r>
+              <w:rPr>
+                <w:b w:val="0"/>
+                <w:bCs w:val="0"/>
+              </w:rPr>
+              <w:t>drie</w:t>
+            </w:r>
+            <w:r>
+              <w:rPr>
+                <w:b w:val="0"/>
+                <w:bCs w:val="0"/>
+              </w:rPr>
+              <w:t xml:space="preserve"> </w:t>
+            </w:r>
+            <w:r>
+              <w:rPr>
+                <w:b w:val="0"/>
+                <w:bCs w:val="0"/>
+              </w:rPr>
+              <w:t xml:space="preserve">keer </w:t>
+            </w:r>
+            <w:r>
+              <w:rPr>
+                <w:b w:val="0"/>
+                <w:bCs w:val="0"/>
+              </w:rPr>
+              <w:t>de pincode foutief in te voeren</w:t>
+            </w:r>
+            <w:r>
+              <w:rPr>
+                <w:b w:val="0"/>
+                <w:bCs w:val="0"/>
+              </w:rPr>
+              <w:t>.</w:t>
+            </w:r>
+          </w:p>
+        </w:tc>
+        <w:tc>
+          <w:tcPr>
+            <w:tcW w:w="0" w:type="auto"/>
+          </w:tcPr>
+          <w:p>
+            <w:pPr>
+              <w:cnfStyle w:val="000000000000" w:firstRow="0" w:lastRow="0" w:firstColumn="0" w:lastColumn="0" w:oddVBand="0" w:evenVBand="0" w:oddHBand="0" w:evenHBand="0" w:firstRowFirstColumn="0" w:firstRowLastColumn="0" w:lastRowFirstColumn="0" w:lastRowLastColumn="0"/>
+            </w:pPr>
+            <w:r>
+              <w:t>Als gebruiker van de pinpas wil ik dat de pas geblokkeerd wordt nadat de pincode 3 keer verkeerd wordt ingevoerd</w:t>
+            </w:r>
+            <w:r>
+              <w:t xml:space="preserve"> zodat een vreemde niet zomaar mijn pincode kan kraken</w:t>
+            </w:r>
+            <w:r>
+              <w:t>.</w:t>
             </w:r>
           </w:p>
         </w:tc>
@@ -1443,10 +1695,16 @@
               <w:cnfStyle w:val="000000000000" w:firstRow="0" w:lastRow="0" w:firstColumn="0" w:lastColumn="0" w:oddVBand="0" w:evenVBand="0" w:oddHBand="0" w:evenHBand="0" w:firstRowFirstColumn="0" w:firstRowLastColumn="0" w:lastRowFirstColumn="0" w:lastRowLastColumn="0"/>
             </w:pPr>
             <w:r>
-              <w:t xml:space="preserve">Het schrijven van een programma die checkt </w:t>
-            </w:r>
-            <w:r>
-              <w:t>wat de correcte pincode is voor de bankpas die gescand is.</w:t>
+              <w:t>C</w:t>
+            </w:r>
+            <w:r>
+              <w:t>ode schrijven</w:t>
+            </w:r>
+            <w:r>
+              <w:t xml:space="preserve"> </w:t>
+            </w:r>
+            <w:r>
+              <w:t>die de pinautomaat laat weten wat de correcte pincode is voor de gescande pas.</w:t>
             </w:r>
           </w:p>
           <w:p>
@@ -1487,7 +1745,25 @@
               <w:cnfStyle w:val="000000000000" w:firstRow="0" w:lastRow="0" w:firstColumn="0" w:lastColumn="0" w:oddVBand="0" w:evenVBand="0" w:oddHBand="0" w:evenHBand="0" w:firstRowFirstColumn="0" w:firstRowLastColumn="0" w:lastRowFirstColumn="0" w:lastRowLastColumn="0"/>
             </w:pPr>
             <w:r>
-              <w:t>De kaart blokkeert wanneer er 3 foutieve invoeringen worden gegeven. En de invoer pogingen worden weer verwijdert uit het systeem wanneer er voor 3 foutieve invoer pogingen de correcte pincode wordt ingevoerd.</w:t>
+              <w:t>De kaart blokkeert wanneer er 3 foutieve</w:t>
+            </w:r>
+            <w:r>
+              <w:t xml:space="preserve"> pincode</w:t>
+            </w:r>
+            <w:r>
+              <w:t xml:space="preserve"> invoeringen worden gegeven. En de </w:t>
+            </w:r>
+            <w:r>
+              <w:t xml:space="preserve">aantal </w:t>
+            </w:r>
+            <w:r>
+              <w:t xml:space="preserve">invoer pogingen worden weer verwijdert uit het systeem wanneer er </w:t>
+            </w:r>
+            <w:r>
+              <w:t xml:space="preserve">binnen drie </w:t>
+            </w:r>
+            <w:r>
+              <w:t>pogingen de correcte pincode wordt ingevoerd.</w:t>
             </w:r>
           </w:p>
         </w:tc>
@@ -1562,15 +1838,10 @@
               <w:cnfStyle w:val="000000000000" w:firstRow="0" w:lastRow="0" w:firstColumn="0" w:lastColumn="0" w:oddVBand="0" w:evenVBand="0" w:oddHBand="0" w:evenHBand="0" w:firstRowFirstColumn="0" w:firstRowLastColumn="0" w:lastRowFirstColumn="0" w:lastRowLastColumn="0"/>
             </w:pPr>
             <w:r>
-              <w:t xml:space="preserve">Het programmeren van een 4 </w:t>
-            </w:r>
-            <w:proofErr w:type="spellStart"/>
-            <w:r>
-              <w:t>cijferige</w:t>
-            </w:r>
-            <w:proofErr w:type="spellEnd"/>
-            <w:r>
-              <w:t xml:space="preserve"> pincode op de pinpas.</w:t>
+              <w:t xml:space="preserve">Code schrijven om </w:t>
+            </w:r>
+            <w:r>
+              <w:t>een pinpas een pincode te geven.</w:t>
             </w:r>
           </w:p>
           <w:p>
@@ -1583,28 +1854,32 @@
               <w:cnfStyle w:val="000000000000" w:firstRow="0" w:lastRow="0" w:firstColumn="0" w:lastColumn="0" w:oddVBand="0" w:evenVBand="0" w:oddHBand="0" w:evenHBand="0" w:firstRowFirstColumn="0" w:firstRowLastColumn="0" w:lastRowFirstColumn="0" w:lastRowLastColumn="0"/>
             </w:pPr>
             <w:r>
-              <w:t>Het toevoegen van de pincode aan de gebruiker in het systeem.</w:t>
-            </w:r>
-          </w:p>
-        </w:tc>
-        <w:tc>
-          <w:tcPr>
-            <w:tcW w:w="0" w:type="auto"/>
-          </w:tcPr>
-          <w:p>
-            <w:pPr>
-              <w:cnfStyle w:val="000000000000" w:firstRow="0" w:lastRow="0" w:firstColumn="0" w:lastColumn="0" w:oddVBand="0" w:evenVBand="0" w:oddHBand="0" w:evenHBand="0" w:firstRowFirstColumn="0" w:firstRowLastColumn="0" w:lastRowFirstColumn="0" w:lastRowLastColumn="0"/>
-            </w:pPr>
-            <w:r>
-              <w:t xml:space="preserve">Er moet een 4 </w:t>
-            </w:r>
-            <w:proofErr w:type="spellStart"/>
-            <w:r>
-              <w:t>cijferige</w:t>
-            </w:r>
-            <w:proofErr w:type="spellEnd"/>
-            <w:r>
-              <w:t xml:space="preserve"> code ingevoerd worden voordat er ook maar iets aan transactie kan gebeuren.</w:t>
+              <w:t>De pincode toevoegen aan de juiste pas in de database.</w:t>
+            </w:r>
+          </w:p>
+        </w:tc>
+        <w:tc>
+          <w:tcPr>
+            <w:tcW w:w="0" w:type="auto"/>
+          </w:tcPr>
+          <w:p>
+            <w:pPr>
+              <w:cnfStyle w:val="000000000000" w:firstRow="0" w:lastRow="0" w:firstColumn="0" w:lastColumn="0" w:oddVBand="0" w:evenVBand="0" w:oddHBand="0" w:evenHBand="0" w:firstRowFirstColumn="0" w:firstRowLastColumn="0" w:lastRowFirstColumn="0" w:lastRowLastColumn="0"/>
+            </w:pPr>
+            <w:r>
+              <w:t>Er moet een pincode van vier cijfers ingevoerd worden</w:t>
+            </w:r>
+            <w:r>
+              <w:t>,</w:t>
+            </w:r>
+            <w:r>
+              <w:t xml:space="preserve"> op de pinautomaat, die </w:t>
+            </w:r>
+            <w:r>
+              <w:t xml:space="preserve">hoort bij de gescande pinpas om de pinautomaat te kunnen gebruiken als </w:t>
+            </w:r>
+            <w:r>
+              <w:t>gebruiker.</w:t>
             </w:r>
           </w:p>
         </w:tc>
@@ -1648,7 +1923,6 @@
                 <w:b w:val="0"/>
                 <w:bCs w:val="0"/>
               </w:rPr>
-              <w:lastRenderedPageBreak/>
               <w:t>De pinautomaat heeft een display screen</w:t>
             </w:r>
           </w:p>
@@ -1662,7 +1936,16 @@
               <w:cnfStyle w:val="000000000000" w:firstRow="0" w:lastRow="0" w:firstColumn="0" w:lastColumn="0" w:oddVBand="0" w:evenVBand="0" w:oddHBand="0" w:evenHBand="0" w:firstRowFirstColumn="0" w:firstRowLastColumn="0" w:lastRowFirstColumn="0" w:lastRowLastColumn="0"/>
             </w:pPr>
             <w:r>
-              <w:t>Als gebruiker wil ik op een scherm zien wat de opties zijn en overige informatie</w:t>
+              <w:t>Als gebruiker</w:t>
+            </w:r>
+            <w:r>
+              <w:t xml:space="preserve"> wil ik </w:t>
+            </w:r>
+            <w:r>
+              <w:t xml:space="preserve">op een scherm kunnen zien wat </w:t>
+            </w:r>
+            <w:r>
+              <w:t>ik aan het doen ben zodat ik kan zien wat ik aan het doen ben.</w:t>
             </w:r>
           </w:p>
         </w:tc>
@@ -1693,15 +1976,7 @@
               <w:cnfStyle w:val="000000000000" w:firstRow="0" w:lastRow="0" w:firstColumn="0" w:lastColumn="0" w:oddVBand="0" w:evenVBand="0" w:oddHBand="0" w:evenHBand="0" w:firstRowFirstColumn="0" w:firstRowLastColumn="0" w:lastRowFirstColumn="0" w:lastRowLastColumn="0"/>
             </w:pPr>
             <w:r>
-              <w:t xml:space="preserve">Het schetsen van een </w:t>
-            </w:r>
-            <w:proofErr w:type="spellStart"/>
-            <w:r>
-              <w:t>layout</w:t>
-            </w:r>
-            <w:proofErr w:type="spellEnd"/>
-            <w:r>
-              <w:t xml:space="preserve"> design van de GUI.</w:t>
+              <w:t>Een GUI ontwerpen.</w:t>
             </w:r>
           </w:p>
           <w:p>
@@ -1714,23 +1989,23 @@
               <w:cnfStyle w:val="000000000000" w:firstRow="0" w:lastRow="0" w:firstColumn="0" w:lastColumn="0" w:oddVBand="0" w:evenVBand="0" w:oddHBand="0" w:evenHBand="0" w:firstRowFirstColumn="0" w:firstRowLastColumn="0" w:lastRowFirstColumn="0" w:lastRowLastColumn="0"/>
             </w:pPr>
             <w:r>
-              <w:t>Het programmeren van een GUI die</w:t>
-            </w:r>
-            <w:r>
-              <w:t xml:space="preserve"> een client side display screen laten zien</w:t>
-            </w:r>
-          </w:p>
-        </w:tc>
-        <w:tc>
-          <w:tcPr>
-            <w:tcW w:w="0" w:type="auto"/>
-          </w:tcPr>
-          <w:p>
-            <w:pPr>
-              <w:cnfStyle w:val="000000000000" w:firstRow="0" w:lastRow="0" w:firstColumn="0" w:lastColumn="0" w:oddVBand="0" w:evenVBand="0" w:oddHBand="0" w:evenHBand="0" w:firstRowFirstColumn="0" w:firstRowLastColumn="0" w:lastRowFirstColumn="0" w:lastRowLastColumn="0"/>
-            </w:pPr>
-            <w:r>
-              <w:t>De pinautomaat laat op een scherm zien wat er gebeurt.</w:t>
+              <w:t>Code schrijven om de GUI te realiseren</w:t>
+            </w:r>
+            <w:r>
+              <w:t>.</w:t>
+            </w:r>
+          </w:p>
+        </w:tc>
+        <w:tc>
+          <w:tcPr>
+            <w:tcW w:w="0" w:type="auto"/>
+          </w:tcPr>
+          <w:p>
+            <w:pPr>
+              <w:cnfStyle w:val="000000000000" w:firstRow="0" w:lastRow="0" w:firstColumn="0" w:lastColumn="0" w:oddVBand="0" w:evenVBand="0" w:oddHBand="0" w:evenHBand="0" w:firstRowFirstColumn="0" w:firstRowLastColumn="0" w:lastRowFirstColumn="0" w:lastRowLastColumn="0"/>
+            </w:pPr>
+            <w:r>
+              <w:t>De pinautomaat beschikt over een display scherm waarop de gebruiker kan zien wat hij of zij aan het doen is.</w:t>
             </w:r>
           </w:p>
         </w:tc>
@@ -1774,20 +2049,37 @@
                 <w:b w:val="0"/>
                 <w:bCs w:val="0"/>
               </w:rPr>
-              <w:t>De gebruiker moet de saldo van zijn of haar rekening kunnen bekijken.</w:t>
-            </w:r>
-          </w:p>
-        </w:tc>
-        <w:tc>
-          <w:tcPr>
-            <w:tcW w:w="0" w:type="auto"/>
-          </w:tcPr>
-          <w:p>
-            <w:pPr>
-              <w:cnfStyle w:val="000000000000" w:firstRow="0" w:lastRow="0" w:firstColumn="0" w:lastColumn="0" w:oddVBand="0" w:evenVBand="0" w:oddHBand="0" w:evenHBand="0" w:firstRowFirstColumn="0" w:firstRowLastColumn="0" w:lastRowFirstColumn="0" w:lastRowLastColumn="0"/>
-            </w:pPr>
-            <w:r>
-              <w:t>Als gebruiker wil ik zien wat er op mijn rekening staat.</w:t>
+              <w:t xml:space="preserve">De gebruiker moet </w:t>
+            </w:r>
+            <w:r>
+              <w:rPr>
+                <w:b w:val="0"/>
+                <w:bCs w:val="0"/>
+              </w:rPr>
+              <w:t>het</w:t>
+            </w:r>
+            <w:r>
+              <w:rPr>
+                <w:b w:val="0"/>
+                <w:bCs w:val="0"/>
+              </w:rPr>
+              <w:t xml:space="preserve"> saldo van zijn of haar rekening kunnen bekijken.</w:t>
+            </w:r>
+          </w:p>
+        </w:tc>
+        <w:tc>
+          <w:tcPr>
+            <w:tcW w:w="0" w:type="auto"/>
+          </w:tcPr>
+          <w:p>
+            <w:pPr>
+              <w:cnfStyle w:val="000000000000" w:firstRow="0" w:lastRow="0" w:firstColumn="0" w:lastColumn="0" w:oddVBand="0" w:evenVBand="0" w:oddHBand="0" w:evenHBand="0" w:firstRowFirstColumn="0" w:firstRowLastColumn="0" w:lastRowFirstColumn="0" w:lastRowLastColumn="0"/>
+            </w:pPr>
+            <w:r>
+              <w:t xml:space="preserve">Als gebruiker wil ik kunnen zien hoeveel geld er op mijn rekening staat zodat ik hierop </w:t>
+            </w:r>
+            <w:r>
+              <w:t>mijn transactie kan aanpassen mocht dit nodig zijn.</w:t>
             </w:r>
           </w:p>
         </w:tc>
@@ -1805,10 +2097,10 @@
               <w:cnfStyle w:val="000000000000" w:firstRow="0" w:lastRow="0" w:firstColumn="0" w:lastColumn="0" w:oddVBand="0" w:evenVBand="0" w:oddHBand="0" w:evenHBand="0" w:firstRowFirstColumn="0" w:firstRowLastColumn="0" w:lastRowFirstColumn="0" w:lastRowLastColumn="0"/>
             </w:pPr>
             <w:r>
-              <w:t>Het schrijven van een programma die weet welke informatie die moet laten zijn op het scherm.</w:t>
-            </w:r>
-            <w:r>
-              <w:t xml:space="preserve"> </w:t>
+              <w:t xml:space="preserve">Code schrijven om </w:t>
+            </w:r>
+            <w:r>
+              <w:t>het saldo van de database naar de pinautomaat te communiceren.</w:t>
             </w:r>
           </w:p>
           <w:p>
@@ -1824,10 +2116,7 @@
               <w:t xml:space="preserve">Het </w:t>
             </w:r>
             <w:r>
-              <w:t>creëren</w:t>
-            </w:r>
-            <w:r>
-              <w:t xml:space="preserve"> van de saldo display.</w:t>
+              <w:t>saldo toevoegen aan de GUI.</w:t>
             </w:r>
           </w:p>
         </w:tc>
@@ -1943,10 +2232,7 @@
               <w:t>Het realiseren van de toetsen voor het numerieke toetsenbord</w:t>
             </w:r>
             <w:r>
-              <w:t xml:space="preserve"> </w:t>
-            </w:r>
-            <w:r>
-              <w:t>in het systeem van de pinautomaat.</w:t>
+              <w:t xml:space="preserve"> in het systeem van de pinautomaat.</w:t>
             </w:r>
           </w:p>
           <w:p>
@@ -2043,6 +2329,7 @@
                 <w:b w:val="0"/>
                 <w:bCs w:val="0"/>
               </w:rPr>
+              <w:lastRenderedPageBreak/>
               <w:t xml:space="preserve">Het display </w:t>
             </w:r>
             <w:r>
@@ -2135,13 +2422,7 @@
               <w:t xml:space="preserve"> </w:t>
             </w:r>
             <w:r>
-              <w:t xml:space="preserve">Het schrijven van een programma die afleest welke </w:t>
-            </w:r>
-            <w:r>
-              <w:t>knoppen</w:t>
-            </w:r>
-            <w:r>
-              <w:t xml:space="preserve"> er zijn ingedrukt en hier actie mee onderneemt.</w:t>
+              <w:t>Het schrijven van een programma die afleest welke knoppen er zijn ingedrukt en hier actie mee onderneemt.</w:t>
             </w:r>
           </w:p>
         </w:tc>
@@ -2198,7 +2479,6 @@
                 <w:b w:val="0"/>
                 <w:bCs w:val="0"/>
               </w:rPr>
-              <w:lastRenderedPageBreak/>
               <w:t>Minstens twee typen biljetten moeten uitbetaald kunnen worden.</w:t>
             </w:r>
           </w:p>
@@ -2578,10 +2858,7 @@
               <w:t xml:space="preserve"> </w:t>
             </w:r>
             <w:r>
-              <w:t xml:space="preserve">Een programma schrijven die ervoor zorgt dat </w:t>
-            </w:r>
-            <w:r>
-              <w:t>de k</w:t>
+              <w:t>Een programma schrijven die ervoor zorgt dat de k</w:t>
             </w:r>
             <w:r>
               <w:t>euzeoptie om verschillende waardes van biljetten die samen het totaal bedrag vormen</w:t>
@@ -3066,13 +3343,7 @@
               <w:t xml:space="preserve"> </w:t>
             </w:r>
             <w:r>
-              <w:t xml:space="preserve">Het schrijven van een code voor de display die een </w:t>
-            </w:r>
-            <w:r>
-              <w:t>errormelding</w:t>
-            </w:r>
-            <w:r>
-              <w:t xml:space="preserve"> aangeeft als de pinautomaat buiten gebruikt is.</w:t>
+              <w:t>Het schrijven van een code voor de display die een errormelding aangeeft als de pinautomaat buiten gebruikt is.</w:t>
             </w:r>
           </w:p>
         </w:tc>

</xml_diff>